<commit_message>
Working on bootloader doc
</commit_message>
<xml_diff>
--- a/doc/hardware/bootloader_manual.docx
+++ b/doc/hardware/bootloader_manual.docx
@@ -106,7 +106,7 @@
         </w:rPr>
         <w:t xml:space="preserve">Email: </w:t>
       </w:r>
-      <w:hyperlink r:id="rId7" w:history="1">
+      <w:hyperlink r:id="rId8" w:history="1">
         <w:r>
           <w:rPr>
             <w:rStyle w:val="Hyperlink"/>
@@ -138,16 +138,7 @@
       </w:pPr>
       <w:r>
         <w:lastRenderedPageBreak/>
-        <w:t xml:space="preserve">Copyright (c) </w:t>
-      </w:r>
-      <w:r>
-        <w:t>2019</w:t>
-      </w:r>
-      <w:r>
-        <w:t xml:space="preserve">, </w:t>
-      </w:r>
-      <w:r>
-        <w:t>Marshall Colville</w:t>
+        <w:t>Copyright (c) 2019, Marshall Colville</w:t>
       </w:r>
     </w:p>
     <w:p>
@@ -336,539 +327,942 @@
         <w:br w:type="page"/>
       </w:r>
     </w:p>
+    <w:sdt>
+      <w:sdtPr>
+        <w:id w:val="1736886668"/>
+        <w:docPartObj>
+          <w:docPartGallery w:val="Table of Contents"/>
+          <w:docPartUnique/>
+        </w:docPartObj>
+      </w:sdtPr>
+      <w:sdtEndPr>
+        <w:rPr>
+          <w:rFonts w:ascii="Times New Roman" w:eastAsiaTheme="minorHAnsi" w:hAnsi="Times New Roman" w:cs="Times New Roman"/>
+          <w:b/>
+          <w:bCs/>
+          <w:noProof/>
+          <w:color w:val="auto"/>
+          <w:sz w:val="24"/>
+          <w:szCs w:val="24"/>
+        </w:rPr>
+      </w:sdtEndPr>
+      <w:sdtContent>
+        <w:p>
+          <w:pPr>
+            <w:pStyle w:val="TOCHeading"/>
+          </w:pPr>
+          <w:r>
+            <w:t>Contents</w:t>
+          </w:r>
+        </w:p>
+        <w:p>
+          <w:pPr>
+            <w:pStyle w:val="TOC1"/>
+            <w:tabs>
+              <w:tab w:val="right" w:leader="dot" w:pos="9350"/>
+            </w:tabs>
+            <w:rPr>
+              <w:rFonts w:cstheme="minorBidi"/>
+              <w:noProof/>
+            </w:rPr>
+          </w:pPr>
+          <w:r>
+            <w:rPr>
+              <w:b/>
+              <w:bCs/>
+              <w:noProof/>
+            </w:rPr>
+            <w:fldChar w:fldCharType="begin"/>
+          </w:r>
+          <w:r>
+            <w:rPr>
+              <w:b/>
+              <w:bCs/>
+              <w:noProof/>
+            </w:rPr>
+            <w:instrText xml:space="preserve"> TOC \o "1-3" \h \z \u </w:instrText>
+          </w:r>
+          <w:r>
+            <w:rPr>
+              <w:b/>
+              <w:bCs/>
+              <w:noProof/>
+            </w:rPr>
+            <w:fldChar w:fldCharType="separate"/>
+          </w:r>
+          <w:hyperlink w:anchor="_Toc2889074" w:history="1">
+            <w:r>
+              <w:rPr>
+                <w:rStyle w:val="Hyperlink"/>
+                <w:noProof/>
+              </w:rPr>
+              <w:t>Abbreviations</w:t>
+            </w:r>
+            <w:r>
+              <w:rPr>
+                <w:noProof/>
+                <w:webHidden/>
+              </w:rPr>
+              <w:tab/>
+            </w:r>
+            <w:r>
+              <w:rPr>
+                <w:noProof/>
+                <w:webHidden/>
+              </w:rPr>
+              <w:fldChar w:fldCharType="begin"/>
+            </w:r>
+            <w:r>
+              <w:rPr>
+                <w:noProof/>
+                <w:webHidden/>
+              </w:rPr>
+              <w:instrText xml:space="preserve"> PAGEREF _Toc2889074 \h </w:instrText>
+            </w:r>
+            <w:r>
+              <w:rPr>
+                <w:noProof/>
+                <w:webHidden/>
+              </w:rPr>
+            </w:r>
+            <w:r>
+              <w:rPr>
+                <w:noProof/>
+                <w:webHidden/>
+              </w:rPr>
+              <w:fldChar w:fldCharType="separate"/>
+            </w:r>
+            <w:r>
+              <w:rPr>
+                <w:noProof/>
+                <w:webHidden/>
+              </w:rPr>
+              <w:t>4</w:t>
+            </w:r>
+            <w:r>
+              <w:rPr>
+                <w:noProof/>
+                <w:webHidden/>
+              </w:rPr>
+              <w:fldChar w:fldCharType="end"/>
+            </w:r>
+          </w:hyperlink>
+        </w:p>
+        <w:p>
+          <w:pPr>
+            <w:pStyle w:val="TOC1"/>
+            <w:tabs>
+              <w:tab w:val="left" w:pos="440"/>
+              <w:tab w:val="right" w:leader="dot" w:pos="9350"/>
+            </w:tabs>
+            <w:rPr>
+              <w:rFonts w:cstheme="minorBidi"/>
+              <w:noProof/>
+            </w:rPr>
+          </w:pPr>
+          <w:hyperlink w:anchor="_Toc2889075" w:history="1">
+            <w:r>
+              <w:rPr>
+                <w:rStyle w:val="Hyperlink"/>
+                <w:noProof/>
+              </w:rPr>
+              <w:t>1.</w:t>
+            </w:r>
+            <w:r>
+              <w:rPr>
+                <w:rFonts w:cstheme="minorBidi"/>
+                <w:noProof/>
+              </w:rPr>
+              <w:tab/>
+            </w:r>
+            <w:r>
+              <w:rPr>
+                <w:rStyle w:val="Hyperlink"/>
+                <w:noProof/>
+              </w:rPr>
+              <w:t>Introduction</w:t>
+            </w:r>
+            <w:r>
+              <w:rPr>
+                <w:noProof/>
+                <w:webHidden/>
+              </w:rPr>
+              <w:tab/>
+            </w:r>
+            <w:r>
+              <w:rPr>
+                <w:noProof/>
+                <w:webHidden/>
+              </w:rPr>
+              <w:fldChar w:fldCharType="begin"/>
+            </w:r>
+            <w:r>
+              <w:rPr>
+                <w:noProof/>
+                <w:webHidden/>
+              </w:rPr>
+              <w:instrText xml:space="preserve"> PAGEREF _Toc2889075 \h </w:instrText>
+            </w:r>
+            <w:r>
+              <w:rPr>
+                <w:noProof/>
+                <w:webHidden/>
+              </w:rPr>
+            </w:r>
+            <w:r>
+              <w:rPr>
+                <w:noProof/>
+                <w:webHidden/>
+              </w:rPr>
+              <w:fldChar w:fldCharType="separate"/>
+            </w:r>
+            <w:r>
+              <w:rPr>
+                <w:noProof/>
+                <w:webHidden/>
+              </w:rPr>
+              <w:t>5</w:t>
+            </w:r>
+            <w:r>
+              <w:rPr>
+                <w:noProof/>
+                <w:webHidden/>
+              </w:rPr>
+              <w:fldChar w:fldCharType="end"/>
+            </w:r>
+          </w:hyperlink>
+        </w:p>
+        <w:p>
+          <w:pPr>
+            <w:pStyle w:val="TOC1"/>
+            <w:tabs>
+              <w:tab w:val="left" w:pos="440"/>
+              <w:tab w:val="right" w:leader="dot" w:pos="9350"/>
+            </w:tabs>
+            <w:rPr>
+              <w:rFonts w:cstheme="minorBidi"/>
+              <w:noProof/>
+            </w:rPr>
+          </w:pPr>
+          <w:hyperlink w:anchor="_Toc2889076" w:history="1">
+            <w:r>
+              <w:rPr>
+                <w:rStyle w:val="Hyperlink"/>
+                <w:noProof/>
+              </w:rPr>
+              <w:t>2.</w:t>
+            </w:r>
+            <w:r>
+              <w:rPr>
+                <w:rFonts w:cstheme="minorBidi"/>
+                <w:noProof/>
+              </w:rPr>
+              <w:tab/>
+            </w:r>
+            <w:r>
+              <w:rPr>
+                <w:rStyle w:val="Hyperlink"/>
+                <w:noProof/>
+              </w:rPr>
+              <w:t>Hardware</w:t>
+            </w:r>
+            <w:r>
+              <w:rPr>
+                <w:noProof/>
+                <w:webHidden/>
+              </w:rPr>
+              <w:tab/>
+            </w:r>
+            <w:r>
+              <w:rPr>
+                <w:noProof/>
+                <w:webHidden/>
+              </w:rPr>
+              <w:fldChar w:fldCharType="begin"/>
+            </w:r>
+            <w:r>
+              <w:rPr>
+                <w:noProof/>
+                <w:webHidden/>
+              </w:rPr>
+              <w:instrText xml:space="preserve"> PAGEREF _Toc2889076 \h </w:instrText>
+            </w:r>
+            <w:r>
+              <w:rPr>
+                <w:noProof/>
+                <w:webHidden/>
+              </w:rPr>
+            </w:r>
+            <w:r>
+              <w:rPr>
+                <w:noProof/>
+                <w:webHidden/>
+              </w:rPr>
+              <w:fldChar w:fldCharType="separate"/>
+            </w:r>
+            <w:r>
+              <w:rPr>
+                <w:noProof/>
+                <w:webHidden/>
+              </w:rPr>
+              <w:t>6</w:t>
+            </w:r>
+            <w:r>
+              <w:rPr>
+                <w:noProof/>
+                <w:webHidden/>
+              </w:rPr>
+              <w:fldChar w:fldCharType="end"/>
+            </w:r>
+          </w:hyperlink>
+        </w:p>
+        <w:p>
+          <w:pPr>
+            <w:pStyle w:val="TOC2"/>
+            <w:tabs>
+              <w:tab w:val="right" w:leader="dot" w:pos="9350"/>
+            </w:tabs>
+            <w:rPr>
+              <w:rFonts w:cstheme="minorBidi"/>
+              <w:noProof/>
+            </w:rPr>
+          </w:pPr>
+          <w:hyperlink w:anchor="_Toc2889077" w:history="1">
+            <w:r>
+              <w:rPr>
+                <w:rStyle w:val="Hyperlink"/>
+                <w:noProof/>
+              </w:rPr>
+              <w:t>External connections</w:t>
+            </w:r>
+            <w:r>
+              <w:rPr>
+                <w:noProof/>
+                <w:webHidden/>
+              </w:rPr>
+              <w:tab/>
+            </w:r>
+            <w:r>
+              <w:rPr>
+                <w:noProof/>
+                <w:webHidden/>
+              </w:rPr>
+              <w:fldChar w:fldCharType="begin"/>
+            </w:r>
+            <w:r>
+              <w:rPr>
+                <w:noProof/>
+                <w:webHidden/>
+              </w:rPr>
+              <w:instrText xml:space="preserve"> PAGEREF _Toc2889077 \h </w:instrText>
+            </w:r>
+            <w:r>
+              <w:rPr>
+                <w:noProof/>
+                <w:webHidden/>
+              </w:rPr>
+            </w:r>
+            <w:r>
+              <w:rPr>
+                <w:noProof/>
+                <w:webHidden/>
+              </w:rPr>
+              <w:fldChar w:fldCharType="separate"/>
+            </w:r>
+            <w:r>
+              <w:rPr>
+                <w:noProof/>
+                <w:webHidden/>
+              </w:rPr>
+              <w:t>6</w:t>
+            </w:r>
+            <w:r>
+              <w:rPr>
+                <w:noProof/>
+                <w:webHidden/>
+              </w:rPr>
+              <w:fldChar w:fldCharType="end"/>
+            </w:r>
+          </w:hyperlink>
+        </w:p>
+        <w:p>
+          <w:pPr>
+            <w:pStyle w:val="TOC1"/>
+            <w:tabs>
+              <w:tab w:val="right" w:leader="dot" w:pos="9350"/>
+            </w:tabs>
+            <w:rPr>
+              <w:rFonts w:cstheme="minorBidi"/>
+              <w:noProof/>
+            </w:rPr>
+          </w:pPr>
+          <w:hyperlink w:anchor="_Toc2889078" w:history="1">
+            <w:r>
+              <w:rPr>
+                <w:rStyle w:val="Hyperlink"/>
+                <w:noProof/>
+              </w:rPr>
+              <w:t>Software Installation</w:t>
+            </w:r>
+            <w:r>
+              <w:rPr>
+                <w:noProof/>
+                <w:webHidden/>
+              </w:rPr>
+              <w:tab/>
+            </w:r>
+            <w:r>
+              <w:rPr>
+                <w:noProof/>
+                <w:webHidden/>
+              </w:rPr>
+              <w:fldChar w:fldCharType="begin"/>
+            </w:r>
+            <w:r>
+              <w:rPr>
+                <w:noProof/>
+                <w:webHidden/>
+              </w:rPr>
+              <w:instrText xml:space="preserve"> PAGEREF _Toc2889078 \h </w:instrText>
+            </w:r>
+            <w:r>
+              <w:rPr>
+                <w:noProof/>
+                <w:webHidden/>
+              </w:rPr>
+            </w:r>
+            <w:r>
+              <w:rPr>
+                <w:noProof/>
+                <w:webHidden/>
+              </w:rPr>
+              <w:fldChar w:fldCharType="separate"/>
+            </w:r>
+            <w:r>
+              <w:rPr>
+                <w:noProof/>
+                <w:webHidden/>
+              </w:rPr>
+              <w:t>8</w:t>
+            </w:r>
+            <w:r>
+              <w:rPr>
+                <w:noProof/>
+                <w:webHidden/>
+              </w:rPr>
+              <w:fldChar w:fldCharType="end"/>
+            </w:r>
+          </w:hyperlink>
+        </w:p>
+        <w:p>
+          <w:pPr>
+            <w:pStyle w:val="TOC2"/>
+            <w:tabs>
+              <w:tab w:val="right" w:leader="dot" w:pos="9350"/>
+            </w:tabs>
+            <w:rPr>
+              <w:rFonts w:cstheme="minorBidi"/>
+              <w:noProof/>
+            </w:rPr>
+          </w:pPr>
+          <w:hyperlink w:anchor="_Toc2889079" w:history="1">
+            <w:r>
+              <w:rPr>
+                <w:rStyle w:val="Hyperlink"/>
+                <w:noProof/>
+              </w:rPr>
+              <w:t>Summary</w:t>
+            </w:r>
+            <w:r>
+              <w:rPr>
+                <w:noProof/>
+                <w:webHidden/>
+              </w:rPr>
+              <w:tab/>
+            </w:r>
+            <w:r>
+              <w:rPr>
+                <w:noProof/>
+                <w:webHidden/>
+              </w:rPr>
+              <w:fldChar w:fldCharType="begin"/>
+            </w:r>
+            <w:r>
+              <w:rPr>
+                <w:noProof/>
+                <w:webHidden/>
+              </w:rPr>
+              <w:instrText xml:space="preserve"> PAGEREF _Toc2889079 \h </w:instrText>
+            </w:r>
+            <w:r>
+              <w:rPr>
+                <w:noProof/>
+                <w:webHidden/>
+              </w:rPr>
+            </w:r>
+            <w:r>
+              <w:rPr>
+                <w:noProof/>
+                <w:webHidden/>
+              </w:rPr>
+              <w:fldChar w:fldCharType="separate"/>
+            </w:r>
+            <w:r>
+              <w:rPr>
+                <w:noProof/>
+                <w:webHidden/>
+              </w:rPr>
+              <w:t>8</w:t>
+            </w:r>
+            <w:r>
+              <w:rPr>
+                <w:noProof/>
+                <w:webHidden/>
+              </w:rPr>
+              <w:fldChar w:fldCharType="end"/>
+            </w:r>
+          </w:hyperlink>
+        </w:p>
+        <w:p>
+          <w:r>
+            <w:rPr>
+              <w:b/>
+              <w:bCs/>
+              <w:noProof/>
+            </w:rPr>
+            <w:fldChar w:fldCharType="end"/>
+          </w:r>
+        </w:p>
+      </w:sdtContent>
+    </w:sdt>
     <w:p>
       <w:pPr>
         <w:pStyle w:val="Heading1"/>
       </w:pPr>
       <w:r>
+        <w:br w:type="page"/>
+      </w:r>
+      <w:bookmarkStart w:id="0" w:name="_Toc2889074"/>
+      <w:r>
         <w:lastRenderedPageBreak/>
-        <w:t>Table of contents</w:t>
-      </w:r>
-    </w:p>
-    <w:p>
-      <w:pPr>
-        <w:pStyle w:val="ListParagraph"/>
-        <w:numPr>
-          <w:ilvl w:val="0"/>
-          <w:numId w:val="1"/>
-        </w:numPr>
+        <w:t>Abbreviations</w:t>
+      </w:r>
+      <w:bookmarkEnd w:id="0"/>
+    </w:p>
+    <w:tbl>
+      <w:tblPr>
+        <w:tblStyle w:val="GridTable1Light-Accent1"/>
+        <w:tblW w:w="0" w:type="auto"/>
+        <w:tblLook w:val="04A0" w:firstRow="1" w:lastRow="0" w:firstColumn="1" w:lastColumn="0" w:noHBand="0" w:noVBand="1"/>
+      </w:tblPr>
+      <w:tblGrid>
+        <w:gridCol w:w="4675"/>
+        <w:gridCol w:w="4675"/>
+      </w:tblGrid>
+      <w:tr>
+        <w:trPr>
+          <w:cnfStyle w:val="100000000000" w:firstRow="1" w:lastRow="0" w:firstColumn="0" w:lastColumn="0" w:oddVBand="0" w:evenVBand="0" w:oddHBand="0" w:evenHBand="0" w:firstRowFirstColumn="0" w:firstRowLastColumn="0" w:lastRowFirstColumn="0" w:lastRowLastColumn="0"/>
+        </w:trPr>
+        <w:tc>
+          <w:tcPr>
+            <w:cnfStyle w:val="001000000000" w:firstRow="0" w:lastRow="0" w:firstColumn="1" w:lastColumn="0" w:oddVBand="0" w:evenVBand="0" w:oddHBand="0" w:evenHBand="0" w:firstRowFirstColumn="0" w:firstRowLastColumn="0" w:lastRowFirstColumn="0" w:lastRowLastColumn="0"/>
+            <w:tcW w:w="4675" w:type="dxa"/>
+          </w:tcPr>
+          <w:p>
+            <w:r>
+              <w:t>Abbreviation</w:t>
+            </w:r>
+          </w:p>
+        </w:tc>
+        <w:tc>
+          <w:tcPr>
+            <w:tcW w:w="4675" w:type="dxa"/>
+          </w:tcPr>
+          <w:p>
+            <w:pPr>
+              <w:cnfStyle w:val="100000000000" w:firstRow="1" w:lastRow="0" w:firstColumn="0" w:lastColumn="0" w:oddVBand="0" w:evenVBand="0" w:oddHBand="0" w:evenHBand="0" w:firstRowFirstColumn="0" w:firstRowLastColumn="0" w:lastRowFirstColumn="0" w:lastRowLastColumn="0"/>
+              <w:rPr>
+                <w:b w:val="0"/>
+                <w:bCs w:val="0"/>
+              </w:rPr>
+            </w:pPr>
+            <w:r>
+              <w:t>Name</w:t>
+            </w:r>
+          </w:p>
+        </w:tc>
+      </w:tr>
+      <w:tr>
+        <w:tc>
+          <w:tcPr>
+            <w:cnfStyle w:val="001000000000" w:firstRow="0" w:lastRow="0" w:firstColumn="1" w:lastColumn="0" w:oddVBand="0" w:evenVBand="0" w:oddHBand="0" w:evenHBand="0" w:firstRowFirstColumn="0" w:firstRowLastColumn="0" w:lastRowFirstColumn="0" w:lastRowLastColumn="0"/>
+            <w:tcW w:w="4675" w:type="dxa"/>
+          </w:tcPr>
+          <w:p>
+            <w:r>
+              <w:t>I/O</w:t>
+            </w:r>
+          </w:p>
+        </w:tc>
+        <w:tc>
+          <w:tcPr>
+            <w:tcW w:w="4675" w:type="dxa"/>
+          </w:tcPr>
+          <w:p>
+            <w:pPr>
+              <w:cnfStyle w:val="000000000000" w:firstRow="0" w:lastRow="0" w:firstColumn="0" w:lastColumn="0" w:oddVBand="0" w:evenVBand="0" w:oddHBand="0" w:evenHBand="0" w:firstRowFirstColumn="0" w:firstRowLastColumn="0" w:lastRowFirstColumn="0" w:lastRowLastColumn="0"/>
+            </w:pPr>
+            <w:r>
+              <w:t>Input/output</w:t>
+            </w:r>
+          </w:p>
+        </w:tc>
+      </w:tr>
+      <w:tr>
+        <w:tc>
+          <w:tcPr>
+            <w:cnfStyle w:val="001000000000" w:firstRow="0" w:lastRow="0" w:firstColumn="1" w:lastColumn="0" w:oddVBand="0" w:evenVBand="0" w:oddHBand="0" w:evenHBand="0" w:firstRowFirstColumn="0" w:firstRowLastColumn="0" w:lastRowFirstColumn="0" w:lastRowLastColumn="0"/>
+            <w:tcW w:w="4675" w:type="dxa"/>
+          </w:tcPr>
+          <w:p>
+            <w:r>
+              <w:t>HID</w:t>
+            </w:r>
+          </w:p>
+        </w:tc>
+        <w:tc>
+          <w:tcPr>
+            <w:tcW w:w="4675" w:type="dxa"/>
+          </w:tcPr>
+          <w:p>
+            <w:pPr>
+              <w:cnfStyle w:val="000000000000" w:firstRow="0" w:lastRow="0" w:firstColumn="0" w:lastColumn="0" w:oddVBand="0" w:evenVBand="0" w:oddHBand="0" w:evenHBand="0" w:firstRowFirstColumn="0" w:firstRowLastColumn="0" w:lastRowFirstColumn="0" w:lastRowLastColumn="0"/>
+            </w:pPr>
+            <w:r>
+              <w:t>Human interface device</w:t>
+            </w:r>
+          </w:p>
+        </w:tc>
+      </w:tr>
+      <w:tr>
+        <w:tc>
+          <w:tcPr>
+            <w:cnfStyle w:val="001000000000" w:firstRow="0" w:lastRow="0" w:firstColumn="1" w:lastColumn="0" w:oddVBand="0" w:evenVBand="0" w:oddHBand="0" w:evenHBand="0" w:firstRowFirstColumn="0" w:firstRowLastColumn="0" w:lastRowFirstColumn="0" w:lastRowLastColumn="0"/>
+            <w:tcW w:w="4675" w:type="dxa"/>
+          </w:tcPr>
+          <w:p>
+            <w:r>
+              <w:t>ICSP</w:t>
+            </w:r>
+          </w:p>
+        </w:tc>
+        <w:tc>
+          <w:tcPr>
+            <w:tcW w:w="4675" w:type="dxa"/>
+          </w:tcPr>
+          <w:p>
+            <w:pPr>
+              <w:cnfStyle w:val="000000000000" w:firstRow="0" w:lastRow="0" w:firstColumn="0" w:lastColumn="0" w:oddVBand="0" w:evenVBand="0" w:oddHBand="0" w:evenHBand="0" w:firstRowFirstColumn="0" w:firstRowLastColumn="0" w:lastRowFirstColumn="0" w:lastRowLastColumn="0"/>
+            </w:pPr>
+            <w:r>
+              <w:t>In-circuit serial programming</w:t>
+            </w:r>
+          </w:p>
+        </w:tc>
+      </w:tr>
+      <w:tr>
+        <w:tc>
+          <w:tcPr>
+            <w:cnfStyle w:val="001000000000" w:firstRow="0" w:lastRow="0" w:firstColumn="1" w:lastColumn="0" w:oddVBand="0" w:evenVBand="0" w:oddHBand="0" w:evenHBand="0" w:firstRowFirstColumn="0" w:firstRowLastColumn="0" w:lastRowFirstColumn="0" w:lastRowLastColumn="0"/>
+            <w:tcW w:w="4675" w:type="dxa"/>
+          </w:tcPr>
+          <w:p>
+            <w:r>
+              <w:t>MLA</w:t>
+            </w:r>
+          </w:p>
+        </w:tc>
+        <w:tc>
+          <w:tcPr>
+            <w:tcW w:w="4675" w:type="dxa"/>
+          </w:tcPr>
+          <w:p>
+            <w:pPr>
+              <w:cnfStyle w:val="000000000000" w:firstRow="0" w:lastRow="0" w:firstColumn="0" w:lastColumn="0" w:oddVBand="0" w:evenVBand="0" w:oddHBand="0" w:evenHBand="0" w:firstRowFirstColumn="0" w:firstRowLastColumn="0" w:lastRowFirstColumn="0" w:lastRowLastColumn="0"/>
+            </w:pPr>
+            <w:r>
+              <w:t>Microchip Libraries for Applications</w:t>
+            </w:r>
+          </w:p>
+        </w:tc>
+      </w:tr>
+      <w:tr>
+        <w:tc>
+          <w:tcPr>
+            <w:cnfStyle w:val="001000000000" w:firstRow="0" w:lastRow="0" w:firstColumn="1" w:lastColumn="0" w:oddVBand="0" w:evenVBand="0" w:oddHBand="0" w:evenHBand="0" w:firstRowFirstColumn="0" w:firstRowLastColumn="0" w:lastRowFirstColumn="0" w:lastRowLastColumn="0"/>
+            <w:tcW w:w="4675" w:type="dxa"/>
+          </w:tcPr>
+          <w:p>
+            <w:r>
+              <w:t>PCB</w:t>
+            </w:r>
+          </w:p>
+        </w:tc>
+        <w:tc>
+          <w:tcPr>
+            <w:tcW w:w="4675" w:type="dxa"/>
+          </w:tcPr>
+          <w:p>
+            <w:pPr>
+              <w:cnfStyle w:val="000000000000" w:firstRow="0" w:lastRow="0" w:firstColumn="0" w:lastColumn="0" w:oddVBand="0" w:evenVBand="0" w:oddHBand="0" w:evenHBand="0" w:firstRowFirstColumn="0" w:firstRowLastColumn="0" w:lastRowFirstColumn="0" w:lastRowLastColumn="0"/>
+            </w:pPr>
+            <w:r>
+              <w:t>Printed circuit board</w:t>
+            </w:r>
+          </w:p>
+        </w:tc>
+      </w:tr>
+      <w:tr>
+        <w:tc>
+          <w:tcPr>
+            <w:cnfStyle w:val="001000000000" w:firstRow="0" w:lastRow="0" w:firstColumn="1" w:lastColumn="0" w:oddVBand="0" w:evenVBand="0" w:oddHBand="0" w:evenHBand="0" w:firstRowFirstColumn="0" w:firstRowLastColumn="0" w:lastRowFirstColumn="0" w:lastRowLastColumn="0"/>
+            <w:tcW w:w="4675" w:type="dxa"/>
+          </w:tcPr>
+          <w:p>
+            <w:r>
+              <w:t>UC</w:t>
+            </w:r>
+          </w:p>
+        </w:tc>
+        <w:tc>
+          <w:tcPr>
+            <w:tcW w:w="4675" w:type="dxa"/>
+          </w:tcPr>
+          <w:p>
+            <w:pPr>
+              <w:cnfStyle w:val="000000000000" w:firstRow="0" w:lastRow="0" w:firstColumn="0" w:lastColumn="0" w:oddVBand="0" w:evenVBand="0" w:oddHBand="0" w:evenHBand="0" w:firstRowFirstColumn="0" w:firstRowLastColumn="0" w:lastRowFirstColumn="0" w:lastRowLastColumn="0"/>
+            </w:pPr>
+            <w:r>
+              <w:t>microcontroller</w:t>
+            </w:r>
+          </w:p>
+        </w:tc>
+      </w:tr>
+      <w:tr>
+        <w:tc>
+          <w:tcPr>
+            <w:cnfStyle w:val="001000000000" w:firstRow="0" w:lastRow="0" w:firstColumn="1" w:lastColumn="0" w:oddVBand="0" w:evenVBand="0" w:oddHBand="0" w:evenHBand="0" w:firstRowFirstColumn="0" w:firstRowLastColumn="0" w:lastRowFirstColumn="0" w:lastRowLastColumn="0"/>
+            <w:tcW w:w="4675" w:type="dxa"/>
+          </w:tcPr>
+          <w:p>
+            <w:r>
+              <w:t>USB</w:t>
+            </w:r>
+          </w:p>
+        </w:tc>
+        <w:tc>
+          <w:tcPr>
+            <w:tcW w:w="4675" w:type="dxa"/>
+          </w:tcPr>
+          <w:p>
+            <w:pPr>
+              <w:cnfStyle w:val="000000000000" w:firstRow="0" w:lastRow="0" w:firstColumn="0" w:lastColumn="0" w:oddVBand="0" w:evenVBand="0" w:oddHBand="0" w:evenHBand="0" w:firstRowFirstColumn="0" w:firstRowLastColumn="0" w:lastRowFirstColumn="0" w:lastRowLastColumn="0"/>
+            </w:pPr>
+            <w:r>
+              <w:t>Universal serial bus</w:t>
+            </w:r>
+          </w:p>
+        </w:tc>
+      </w:tr>
+      <w:tr>
+        <w:tc>
+          <w:tcPr>
+            <w:cnfStyle w:val="001000000000" w:firstRow="0" w:lastRow="0" w:firstColumn="1" w:lastColumn="0" w:oddVBand="0" w:evenVBand="0" w:oddHBand="0" w:evenHBand="0" w:firstRowFirstColumn="0" w:firstRowLastColumn="0" w:lastRowFirstColumn="0" w:lastRowLastColumn="0"/>
+            <w:tcW w:w="4675" w:type="dxa"/>
+          </w:tcPr>
+          <w:p>
+            <w:proofErr w:type="spellStart"/>
+            <w:r>
+              <w:t>ANx</w:t>
+            </w:r>
+            <w:proofErr w:type="spellEnd"/>
+          </w:p>
+        </w:tc>
+        <w:tc>
+          <w:tcPr>
+            <w:tcW w:w="4675" w:type="dxa"/>
+          </w:tcPr>
+          <w:p>
+            <w:pPr>
+              <w:cnfStyle w:val="000000000000" w:firstRow="0" w:lastRow="0" w:firstColumn="0" w:lastColumn="0" w:oddVBand="0" w:evenVBand="0" w:oddHBand="0" w:evenHBand="0" w:firstRowFirstColumn="0" w:firstRowLastColumn="0" w:lastRowFirstColumn="0" w:lastRowLastColumn="0"/>
+            </w:pPr>
+            <w:r>
+              <w:t>Analog output x</w:t>
+            </w:r>
+          </w:p>
+        </w:tc>
+      </w:tr>
+      <w:tr>
+        <w:tc>
+          <w:tcPr>
+            <w:cnfStyle w:val="001000000000" w:firstRow="0" w:lastRow="0" w:firstColumn="1" w:lastColumn="0" w:oddVBand="0" w:evenVBand="0" w:oddHBand="0" w:evenHBand="0" w:firstRowFirstColumn="0" w:firstRowLastColumn="0" w:lastRowFirstColumn="0" w:lastRowLastColumn="0"/>
+            <w:tcW w:w="4675" w:type="dxa"/>
+          </w:tcPr>
+          <w:p>
+            <w:proofErr w:type="spellStart"/>
+            <w:r>
+              <w:t>DIx</w:t>
+            </w:r>
+            <w:proofErr w:type="spellEnd"/>
+          </w:p>
+        </w:tc>
+        <w:tc>
+          <w:tcPr>
+            <w:tcW w:w="4675" w:type="dxa"/>
+          </w:tcPr>
+          <w:p>
+            <w:pPr>
+              <w:cnfStyle w:val="000000000000" w:firstRow="0" w:lastRow="0" w:firstColumn="0" w:lastColumn="0" w:oddVBand="0" w:evenVBand="0" w:oddHBand="0" w:evenHBand="0" w:firstRowFirstColumn="0" w:firstRowLastColumn="0" w:lastRowFirstColumn="0" w:lastRowLastColumn="0"/>
+            </w:pPr>
+            <w:r>
+              <w:t>Digital input x</w:t>
+            </w:r>
+          </w:p>
+        </w:tc>
+      </w:tr>
+      <w:tr>
+        <w:tc>
+          <w:tcPr>
+            <w:cnfStyle w:val="001000000000" w:firstRow="0" w:lastRow="0" w:firstColumn="1" w:lastColumn="0" w:oddVBand="0" w:evenVBand="0" w:oddHBand="0" w:evenHBand="0" w:firstRowFirstColumn="0" w:firstRowLastColumn="0" w:lastRowFirstColumn="0" w:lastRowLastColumn="0"/>
+            <w:tcW w:w="4675" w:type="dxa"/>
+          </w:tcPr>
+          <w:p>
+            <w:proofErr w:type="spellStart"/>
+            <w:r>
+              <w:t>DOx</w:t>
+            </w:r>
+            <w:proofErr w:type="spellEnd"/>
+          </w:p>
+        </w:tc>
+        <w:tc>
+          <w:tcPr>
+            <w:tcW w:w="4675" w:type="dxa"/>
+          </w:tcPr>
+          <w:p>
+            <w:pPr>
+              <w:cnfStyle w:val="000000000000" w:firstRow="0" w:lastRow="0" w:firstColumn="0" w:lastColumn="0" w:oddVBand="0" w:evenVBand="0" w:oddHBand="0" w:evenHBand="0" w:firstRowFirstColumn="0" w:firstRowLastColumn="0" w:lastRowFirstColumn="0" w:lastRowLastColumn="0"/>
+            </w:pPr>
+            <w:r>
+              <w:t>Digital output x</w:t>
+            </w:r>
+          </w:p>
+        </w:tc>
+      </w:tr>
+      <w:tr>
+        <w:tc>
+          <w:tcPr>
+            <w:cnfStyle w:val="001000000000" w:firstRow="0" w:lastRow="0" w:firstColumn="1" w:lastColumn="0" w:oddVBand="0" w:evenVBand="0" w:oddHBand="0" w:evenHBand="0" w:firstRowFirstColumn="0" w:firstRowLastColumn="0" w:lastRowFirstColumn="0" w:lastRowLastColumn="0"/>
+            <w:tcW w:w="4675" w:type="dxa"/>
+          </w:tcPr>
+          <w:p>
+            <w:r>
+              <w:t>GND</w:t>
+            </w:r>
+          </w:p>
+        </w:tc>
+        <w:tc>
+          <w:tcPr>
+            <w:tcW w:w="4675" w:type="dxa"/>
+          </w:tcPr>
+          <w:p>
+            <w:pPr>
+              <w:cnfStyle w:val="000000000000" w:firstRow="0" w:lastRow="0" w:firstColumn="0" w:lastColumn="0" w:oddVBand="0" w:evenVBand="0" w:oddHBand="0" w:evenHBand="0" w:firstRowFirstColumn="0" w:firstRowLastColumn="0" w:lastRowFirstColumn="0" w:lastRowLastColumn="0"/>
+            </w:pPr>
+            <w:r>
+              <w:t>Ground / VDD</w:t>
+            </w:r>
+          </w:p>
+        </w:tc>
+      </w:tr>
+      <w:tr>
+        <w:tc>
+          <w:tcPr>
+            <w:cnfStyle w:val="001000000000" w:firstRow="0" w:lastRow="0" w:firstColumn="1" w:lastColumn="0" w:oddVBand="0" w:evenVBand="0" w:oddHBand="0" w:evenHBand="0" w:firstRowFirstColumn="0" w:firstRowLastColumn="0" w:lastRowFirstColumn="0" w:lastRowLastColumn="0"/>
+            <w:tcW w:w="4675" w:type="dxa"/>
+          </w:tcPr>
+          <w:p>
+            <w:proofErr w:type="spellStart"/>
+            <w:r>
+              <w:t>DCx</w:t>
+            </w:r>
+            <w:proofErr w:type="spellEnd"/>
+          </w:p>
+        </w:tc>
+        <w:tc>
+          <w:tcPr>
+            <w:tcW w:w="4675" w:type="dxa"/>
+          </w:tcPr>
+          <w:p>
+            <w:pPr>
+              <w:cnfStyle w:val="000000000000" w:firstRow="0" w:lastRow="0" w:firstColumn="0" w:lastColumn="0" w:oddVBand="0" w:evenVBand="0" w:oddHBand="0" w:evenHBand="0" w:firstRowFirstColumn="0" w:firstRowLastColumn="0" w:lastRowFirstColumn="0" w:lastRowLastColumn="0"/>
+            </w:pPr>
+            <w:r>
+              <w:t>Bipolar analog output x</w:t>
+            </w:r>
+          </w:p>
+        </w:tc>
+      </w:tr>
+      <w:tr>
+        <w:tc>
+          <w:tcPr>
+            <w:cnfStyle w:val="001000000000" w:firstRow="0" w:lastRow="0" w:firstColumn="1" w:lastColumn="0" w:oddVBand="0" w:evenVBand="0" w:oddHBand="0" w:evenHBand="0" w:firstRowFirstColumn="0" w:firstRowLastColumn="0" w:lastRowFirstColumn="0" w:lastRowLastColumn="0"/>
+            <w:tcW w:w="4675" w:type="dxa"/>
+          </w:tcPr>
+          <w:p>
+            <w:proofErr w:type="spellStart"/>
+            <w:r>
+              <w:t>FNx</w:t>
+            </w:r>
+            <w:proofErr w:type="spellEnd"/>
+          </w:p>
+        </w:tc>
+        <w:tc>
+          <w:tcPr>
+            <w:tcW w:w="4675" w:type="dxa"/>
+          </w:tcPr>
+          <w:p>
+            <w:pPr>
+              <w:cnfStyle w:val="000000000000" w:firstRow="0" w:lastRow="0" w:firstColumn="0" w:lastColumn="0" w:oddVBand="0" w:evenVBand="0" w:oddHBand="0" w:evenHBand="0" w:firstRowFirstColumn="0" w:firstRowLastColumn="0" w:lastRowFirstColumn="0" w:lastRowLastColumn="0"/>
+            </w:pPr>
+            <w:r>
+              <w:t>Function/waveform generator output x</w:t>
+            </w:r>
+          </w:p>
+        </w:tc>
+      </w:tr>
+    </w:tbl>
+    <w:p>
+      <w:r>
+        <w:br w:type="page"/>
+      </w:r>
+    </w:p>
+    <w:p>
+      <w:pPr>
         <w:rPr>
           <w:sz w:val="28"/>
           <w:szCs w:val="28"/>
         </w:rPr>
       </w:pPr>
-      <w:r>
-        <w:rPr>
-          <w:sz w:val="28"/>
-          <w:szCs w:val="28"/>
-        </w:rPr>
+    </w:p>
+    <w:p>
+      <w:pPr>
+        <w:pStyle w:val="Heading1"/>
+      </w:pPr>
+      <w:bookmarkStart w:id="1" w:name="_Toc2889075"/>
+      <w:r>
         <w:t>Introduction</w:t>
       </w:r>
-      <w:r>
-        <w:rPr>
-          <w:sz w:val="28"/>
-          <w:szCs w:val="28"/>
-        </w:rPr>
-        <w:t>…………………………………………………………</w:t>
-      </w:r>
-      <w:proofErr w:type="gramStart"/>
-      <w:r>
-        <w:rPr>
-          <w:sz w:val="28"/>
-          <w:szCs w:val="28"/>
-        </w:rPr>
-        <w:t>…..</w:t>
-      </w:r>
-      <w:proofErr w:type="gramEnd"/>
-      <w:r>
-        <w:rPr>
-          <w:sz w:val="28"/>
-          <w:szCs w:val="28"/>
-        </w:rPr>
-        <w:t>4</w:t>
-      </w:r>
-    </w:p>
-    <w:p>
-      <w:pPr>
-        <w:pStyle w:val="ListParagraph"/>
-        <w:numPr>
-          <w:ilvl w:val="0"/>
-          <w:numId w:val="1"/>
-        </w:numPr>
-        <w:rPr>
-          <w:sz w:val="28"/>
-          <w:szCs w:val="28"/>
-        </w:rPr>
-      </w:pPr>
-      <w:r>
-        <w:rPr>
-          <w:sz w:val="28"/>
-          <w:szCs w:val="28"/>
-        </w:rPr>
-        <w:t>Software installation</w:t>
-      </w:r>
-      <w:r>
-        <w:rPr>
-          <w:sz w:val="28"/>
-          <w:szCs w:val="28"/>
-        </w:rPr>
-        <w:t>…………………………………………………….5</w:t>
-      </w:r>
-    </w:p>
-    <w:p>
-      <w:pPr>
-        <w:pStyle w:val="ListParagraph"/>
-        <w:numPr>
-          <w:ilvl w:val="1"/>
-          <w:numId w:val="1"/>
-        </w:numPr>
-        <w:rPr>
-          <w:sz w:val="28"/>
-          <w:szCs w:val="28"/>
-        </w:rPr>
-      </w:pPr>
-      <w:proofErr w:type="spellStart"/>
-      <w:r>
-        <w:rPr>
-          <w:sz w:val="28"/>
-          <w:szCs w:val="28"/>
-        </w:rPr>
-        <w:t>MPLabX</w:t>
-      </w:r>
-      <w:proofErr w:type="spellEnd"/>
-    </w:p>
-    <w:p>
-      <w:pPr>
-        <w:pStyle w:val="ListParagraph"/>
-        <w:numPr>
-          <w:ilvl w:val="1"/>
-          <w:numId w:val="1"/>
-        </w:numPr>
-        <w:rPr>
-          <w:sz w:val="28"/>
-          <w:szCs w:val="28"/>
-        </w:rPr>
-      </w:pPr>
-      <w:r>
-        <w:rPr>
-          <w:sz w:val="28"/>
-          <w:szCs w:val="28"/>
-        </w:rPr>
-        <w:t>Microchip Libraries for Applications</w:t>
-      </w:r>
-    </w:p>
-    <w:p>
-      <w:pPr>
-        <w:pStyle w:val="ListParagraph"/>
-        <w:numPr>
-          <w:ilvl w:val="1"/>
-          <w:numId w:val="1"/>
-        </w:numPr>
-        <w:rPr>
-          <w:sz w:val="28"/>
-          <w:szCs w:val="28"/>
-        </w:rPr>
-      </w:pPr>
-      <w:r>
-        <w:rPr>
-          <w:sz w:val="28"/>
-          <w:szCs w:val="28"/>
-        </w:rPr>
-        <w:t>Microchip Code Configurator</w:t>
-      </w:r>
-    </w:p>
-    <w:p>
-      <w:pPr>
-        <w:pStyle w:val="ListParagraph"/>
-        <w:numPr>
-          <w:ilvl w:val="0"/>
-          <w:numId w:val="1"/>
-        </w:numPr>
-        <w:rPr>
-          <w:sz w:val="28"/>
-          <w:szCs w:val="28"/>
-        </w:rPr>
-      </w:pPr>
-      <w:r>
-        <w:rPr>
-          <w:sz w:val="28"/>
-          <w:szCs w:val="28"/>
-        </w:rPr>
-        <w:t>Hardware</w:t>
-      </w:r>
-      <w:r>
-        <w:rPr>
-          <w:sz w:val="28"/>
-          <w:szCs w:val="28"/>
-        </w:rPr>
-        <w:t>………………………………………………………………...6</w:t>
-      </w:r>
-    </w:p>
-    <w:p>
-      <w:pPr>
-        <w:pStyle w:val="ListParagraph"/>
-        <w:numPr>
-          <w:ilvl w:val="1"/>
-          <w:numId w:val="1"/>
-        </w:numPr>
-        <w:rPr>
-          <w:sz w:val="28"/>
-          <w:szCs w:val="28"/>
-        </w:rPr>
-      </w:pPr>
-      <w:r>
-        <w:rPr>
-          <w:sz w:val="28"/>
-          <w:szCs w:val="28"/>
-        </w:rPr>
-        <w:t>Controller overview</w:t>
-      </w:r>
-    </w:p>
-    <w:p>
-      <w:pPr>
-        <w:pStyle w:val="ListParagraph"/>
-        <w:numPr>
-          <w:ilvl w:val="2"/>
-          <w:numId w:val="1"/>
-        </w:numPr>
-        <w:rPr>
-          <w:sz w:val="28"/>
-          <w:szCs w:val="28"/>
-        </w:rPr>
-      </w:pPr>
-      <w:r>
-        <w:rPr>
-          <w:sz w:val="28"/>
-          <w:szCs w:val="28"/>
-        </w:rPr>
-        <w:t>External connections</w:t>
-      </w:r>
-    </w:p>
-    <w:p>
-      <w:pPr>
-        <w:pStyle w:val="ListParagraph"/>
-        <w:numPr>
-          <w:ilvl w:val="2"/>
-          <w:numId w:val="1"/>
-        </w:numPr>
-        <w:rPr>
-          <w:sz w:val="28"/>
-          <w:szCs w:val="28"/>
-        </w:rPr>
-      </w:pPr>
-      <w:r>
-        <w:rPr>
-          <w:sz w:val="28"/>
-          <w:szCs w:val="28"/>
-        </w:rPr>
-        <w:t xml:space="preserve">Internal </w:t>
-      </w:r>
-      <w:proofErr w:type="spellStart"/>
-      <w:r>
-        <w:rPr>
-          <w:sz w:val="28"/>
-          <w:szCs w:val="28"/>
-        </w:rPr>
-        <w:t>commections</w:t>
-      </w:r>
-      <w:proofErr w:type="spellEnd"/>
-    </w:p>
-    <w:p>
-      <w:pPr>
-        <w:pStyle w:val="ListParagraph"/>
-        <w:numPr>
-          <w:ilvl w:val="1"/>
-          <w:numId w:val="1"/>
-        </w:numPr>
-        <w:rPr>
-          <w:sz w:val="28"/>
-          <w:szCs w:val="28"/>
-        </w:rPr>
-      </w:pPr>
-      <w:r>
-        <w:rPr>
-          <w:sz w:val="28"/>
-          <w:szCs w:val="28"/>
-        </w:rPr>
-        <w:t>Opening the controller</w:t>
-      </w:r>
-    </w:p>
-    <w:p>
-      <w:pPr>
-        <w:pStyle w:val="ListParagraph"/>
-        <w:numPr>
-          <w:ilvl w:val="1"/>
-          <w:numId w:val="1"/>
-        </w:numPr>
-        <w:rPr>
-          <w:sz w:val="28"/>
-          <w:szCs w:val="28"/>
-        </w:rPr>
-      </w:pPr>
-      <w:r>
-        <w:rPr>
-          <w:sz w:val="28"/>
-          <w:szCs w:val="28"/>
-        </w:rPr>
-        <w:t>Connecting the programmer</w:t>
-      </w:r>
-    </w:p>
-    <w:p>
-      <w:pPr>
-        <w:pStyle w:val="ListParagraph"/>
-        <w:numPr>
-          <w:ilvl w:val="0"/>
-          <w:numId w:val="1"/>
-        </w:numPr>
-        <w:rPr>
-          <w:sz w:val="28"/>
-          <w:szCs w:val="28"/>
-        </w:rPr>
-      </w:pPr>
-      <w:r>
-        <w:rPr>
-          <w:sz w:val="28"/>
-          <w:szCs w:val="28"/>
-        </w:rPr>
-        <w:t>Bootloader installation</w:t>
-      </w:r>
-      <w:r>
-        <w:rPr>
-          <w:sz w:val="28"/>
-          <w:szCs w:val="28"/>
-        </w:rPr>
-        <w:t>…………………………………………………...7</w:t>
-      </w:r>
-    </w:p>
-    <w:p>
-      <w:pPr>
-        <w:pStyle w:val="ListParagraph"/>
-        <w:numPr>
-          <w:ilvl w:val="1"/>
-          <w:numId w:val="1"/>
-        </w:numPr>
-        <w:rPr>
-          <w:sz w:val="28"/>
-          <w:szCs w:val="28"/>
-        </w:rPr>
-      </w:pPr>
-      <w:r>
-        <w:rPr>
-          <w:sz w:val="28"/>
-          <w:szCs w:val="28"/>
-        </w:rPr>
-        <w:t>From pre-built</w:t>
-      </w:r>
-    </w:p>
-    <w:p>
-      <w:pPr>
-        <w:pStyle w:val="ListParagraph"/>
-        <w:numPr>
-          <w:ilvl w:val="1"/>
-          <w:numId w:val="1"/>
-        </w:numPr>
-        <w:rPr>
-          <w:sz w:val="28"/>
-          <w:szCs w:val="28"/>
-        </w:rPr>
-      </w:pPr>
-      <w:r>
-        <w:rPr>
-          <w:sz w:val="28"/>
-          <w:szCs w:val="28"/>
-        </w:rPr>
-        <w:t>From source</w:t>
-      </w:r>
-    </w:p>
-    <w:p>
-      <w:pPr>
-        <w:pStyle w:val="ListParagraph"/>
-        <w:numPr>
-          <w:ilvl w:val="0"/>
-          <w:numId w:val="1"/>
-        </w:numPr>
-        <w:rPr>
-          <w:sz w:val="28"/>
-          <w:szCs w:val="28"/>
-        </w:rPr>
-      </w:pPr>
-      <w:r>
-        <w:rPr>
-          <w:sz w:val="28"/>
-          <w:szCs w:val="28"/>
-        </w:rPr>
-        <w:t>Bootloader operation</w:t>
-      </w:r>
-      <w:r>
-        <w:rPr>
-          <w:sz w:val="28"/>
-          <w:szCs w:val="28"/>
-        </w:rPr>
-        <w:t>…………………………………………………</w:t>
-      </w:r>
-      <w:proofErr w:type="gramStart"/>
-      <w:r>
-        <w:rPr>
-          <w:sz w:val="28"/>
-          <w:szCs w:val="28"/>
-        </w:rPr>
-        <w:t>…..</w:t>
-      </w:r>
-      <w:proofErr w:type="gramEnd"/>
-      <w:r>
-        <w:rPr>
-          <w:sz w:val="28"/>
-          <w:szCs w:val="28"/>
-        </w:rPr>
-        <w:t>8</w:t>
-      </w:r>
-    </w:p>
-    <w:p>
-      <w:pPr>
-        <w:pStyle w:val="ListParagraph"/>
-        <w:numPr>
-          <w:ilvl w:val="1"/>
-          <w:numId w:val="1"/>
-        </w:numPr>
-        <w:rPr>
-          <w:sz w:val="28"/>
-          <w:szCs w:val="28"/>
-        </w:rPr>
-      </w:pPr>
-      <w:r>
-        <w:rPr>
-          <w:sz w:val="28"/>
-          <w:szCs w:val="28"/>
-        </w:rPr>
-        <w:t>Placing the controller in programming mode</w:t>
-      </w:r>
-    </w:p>
-    <w:p>
-      <w:pPr>
-        <w:pStyle w:val="ListParagraph"/>
-        <w:numPr>
-          <w:ilvl w:val="2"/>
-          <w:numId w:val="1"/>
-        </w:numPr>
-        <w:rPr>
-          <w:sz w:val="28"/>
-          <w:szCs w:val="28"/>
-        </w:rPr>
-      </w:pPr>
-      <w:r>
-        <w:rPr>
-          <w:sz w:val="28"/>
-          <w:szCs w:val="28"/>
-        </w:rPr>
-        <w:t>From firmware</w:t>
-      </w:r>
-    </w:p>
-    <w:p>
-      <w:pPr>
-        <w:pStyle w:val="ListParagraph"/>
-        <w:numPr>
-          <w:ilvl w:val="2"/>
-          <w:numId w:val="1"/>
-        </w:numPr>
-        <w:rPr>
-          <w:sz w:val="28"/>
-          <w:szCs w:val="28"/>
-        </w:rPr>
-      </w:pPr>
-      <w:r>
-        <w:rPr>
-          <w:sz w:val="28"/>
-          <w:szCs w:val="28"/>
-        </w:rPr>
-        <w:t>From hardware</w:t>
-      </w:r>
-    </w:p>
-    <w:p>
-      <w:pPr>
-        <w:pStyle w:val="ListParagraph"/>
-        <w:numPr>
-          <w:ilvl w:val="1"/>
-          <w:numId w:val="1"/>
-        </w:numPr>
-        <w:rPr>
-          <w:sz w:val="28"/>
-          <w:szCs w:val="28"/>
-        </w:rPr>
-      </w:pPr>
-      <w:r>
-        <w:rPr>
-          <w:sz w:val="28"/>
-          <w:szCs w:val="28"/>
-        </w:rPr>
-        <w:t>Updating firmware from the host</w:t>
-      </w:r>
-    </w:p>
-    <w:p>
-      <w:pPr>
-        <w:pStyle w:val="ListParagraph"/>
-        <w:numPr>
-          <w:ilvl w:val="0"/>
-          <w:numId w:val="1"/>
-        </w:numPr>
-        <w:rPr>
-          <w:sz w:val="28"/>
-          <w:szCs w:val="28"/>
-        </w:rPr>
-      </w:pPr>
-      <w:r>
-        <w:rPr>
-          <w:sz w:val="28"/>
-          <w:szCs w:val="28"/>
-        </w:rPr>
-        <w:t>Troubleshooting</w:t>
-      </w:r>
-      <w:r>
-        <w:rPr>
-          <w:sz w:val="28"/>
-          <w:szCs w:val="28"/>
-        </w:rPr>
-        <w:t>………………………………………………………</w:t>
-      </w:r>
-      <w:proofErr w:type="gramStart"/>
-      <w:r>
-        <w:rPr>
-          <w:sz w:val="28"/>
-          <w:szCs w:val="28"/>
-        </w:rPr>
-        <w:t>…..</w:t>
-      </w:r>
-      <w:proofErr w:type="gramEnd"/>
-      <w:r>
-        <w:rPr>
-          <w:sz w:val="28"/>
-          <w:szCs w:val="28"/>
-        </w:rPr>
-        <w:t>9</w:t>
-      </w:r>
-    </w:p>
-    <w:p>
-      <w:pPr>
-        <w:rPr>
-          <w:sz w:val="28"/>
-          <w:szCs w:val="28"/>
-        </w:rPr>
-      </w:pPr>
-      <w:r>
-        <w:rPr>
-          <w:sz w:val="28"/>
-          <w:szCs w:val="28"/>
-        </w:rPr>
-        <w:br w:type="page"/>
-      </w:r>
-    </w:p>
-    <w:p>
-      <w:pPr>
-        <w:pStyle w:val="Heading1"/>
-      </w:pPr>
-      <w:r>
-        <w:lastRenderedPageBreak/>
-        <w:t>Introduction</w:t>
-      </w:r>
+      <w:bookmarkEnd w:id="1"/>
     </w:p>
     <w:p>
       <w:r>
@@ -882,9 +1276,55 @@
     <w:p>
       <w:r>
         <w:tab/>
-        <w:t xml:space="preserve">All aspects of the project are released under the permissive FreeBSD License to encourage contributions from users and developers, expanding upon the expertise and applications of the project’s originators.  Source code, design files, and documentation are hosted online at </w:t>
-      </w:r>
-      <w:hyperlink r:id="rId8" w:history="1">
+      </w:r>
+      <w:r>
+        <w:t>T</w:t>
+      </w:r>
+      <w:r>
+        <w:t xml:space="preserve">he </w:t>
+      </w:r>
+      <w:r>
+        <w:t>hardware, software, and firmware are r</w:t>
+      </w:r>
+      <w:r>
+        <w:t>eleased under the permissive FreeBSD License</w:t>
+      </w:r>
+      <w:r>
+        <w:t xml:space="preserve"> </w:t>
+      </w:r>
+      <w:r>
+        <w:t xml:space="preserve">to encourage contributions from users and developers, expanding upon the expertise and applications of the project’s </w:t>
+      </w:r>
+      <w:proofErr w:type="gramStart"/>
+      <w:r>
+        <w:t>originators</w:t>
+      </w:r>
+      <w:r>
+        <w:t xml:space="preserve">.  </w:t>
+      </w:r>
+      <w:proofErr w:type="gramEnd"/>
+      <w:r>
+        <w:t xml:space="preserve">The bootloader source code was derived from </w:t>
+      </w:r>
+      <w:r>
+        <w:t xml:space="preserve">the </w:t>
+      </w:r>
+      <w:r>
+        <w:t>Microchip®</w:t>
+      </w:r>
+      <w:r>
+        <w:t xml:space="preserve"> USB HID bootloader included in the MLA and is licensed under the Apache License, v2.0 (</w:t>
+      </w:r>
+      <w:r>
+        <w:t>http://www.apache.org/licenses/LICENSE-2.0</w:t>
+      </w:r>
+      <w:r>
+        <w:t>)</w:t>
+      </w:r>
+      <w:r>
+        <w:t xml:space="preserve">.  Source code, design files, and documentation are hosted online at </w:t>
+      </w:r>
+      <w:hyperlink r:id="rId9" w:history="1">
         <w:r>
           <w:rPr>
             <w:rStyle w:val="Hyperlink"/>
@@ -899,13 +1339,316 @@
     <w:p>
       <w:r>
         <w:tab/>
-        <w:t xml:space="preserve">This manual covers the USB HID bootloader portions of the project.  </w:t>
-      </w:r>
-      <w:bookmarkStart w:id="0" w:name="_GoBack"/>
-      <w:bookmarkEnd w:id="0"/>
+        <w:t>This manual covers the USB HID bootloader portions of the project</w:t>
+      </w:r>
+      <w:r>
+        <w:t xml:space="preserve">.  The bootloader is a small piece of code that resides below the application firmware.  On a device reset the bootloader will either enter programming mode or direct execution to the application firmware.  Typically, reprogramming the microcontroller is done via ICSP with a dedicated hardware programmer.  </w:t>
+      </w:r>
+      <w:r>
+        <w:t>Reprogramming via ICSP requires the user to open the controller enclosure, connect the programmer hardware and place the device in programming mode via a switch on the PCB.</w:t>
+      </w:r>
+      <w:r>
+        <w:t xml:space="preserve"> </w:t>
+      </w:r>
+      <w:r>
+        <w:t xml:space="preserve"> </w:t>
+      </w:r>
+      <w:r>
+        <w:t xml:space="preserve">In programming mode, the bootloader can rewrite the flash memory segments reserved for application </w:t>
+      </w:r>
+      <w:proofErr w:type="gramStart"/>
+      <w:r>
+        <w:t>code</w:t>
+      </w:r>
+      <w:r>
+        <w:t xml:space="preserve">.  </w:t>
+      </w:r>
+      <w:proofErr w:type="gramEnd"/>
+      <w:r>
+        <w:t>The updated firmware is received from the host system over the USB connection</w:t>
+      </w:r>
+      <w:r>
+        <w:t>, providing a convenient</w:t>
+      </w:r>
+      <w:r>
+        <w:t xml:space="preserve"> update mechanism that eliminates the additional hardware and physical access to the PCB required for ICSP.</w:t>
+      </w:r>
+    </w:p>
+    <w:p>
+      <w:r>
+        <w:br w:type="page"/>
+      </w:r>
+    </w:p>
+    <w:p>
+      <w:pPr>
+        <w:pStyle w:val="Heading1"/>
+      </w:pPr>
+      <w:bookmarkStart w:id="2" w:name="_Toc2889076"/>
+      <w:r>
+        <w:lastRenderedPageBreak/>
+        <w:t>Hardware</w:t>
+      </w:r>
+      <w:bookmarkEnd w:id="2"/>
+    </w:p>
+    <w:p>
+      <w:pPr>
+        <w:pStyle w:val="Heading2"/>
+      </w:pPr>
+      <w:bookmarkStart w:id="3" w:name="_Toc2889077"/>
+      <w:r>
+        <w:t>External connections</w:t>
+      </w:r>
+      <w:bookmarkEnd w:id="3"/>
+    </w:p>
+    <w:p>
+      <w:pPr>
+        <w:jc w:val="center"/>
+      </w:pPr>
+      <w:r>
+        <w:rPr>
+          <w:noProof/>
+        </w:rPr>
+        <w:drawing>
+          <wp:inline distT="0" distB="0" distL="0" distR="0" wp14:anchorId="4BD456A5" wp14:editId="4DDE83C7">
+            <wp:extent cx="3657600" cy="2158905"/>
+            <wp:effectExtent l="0" t="0" r="0" b="0"/>
+            <wp:docPr id="1" name="Picture 1"/>
+            <wp:cNvGraphicFramePr>
+              <a:graphicFrameLocks xmlns:a="http://schemas.openxmlformats.org/drawingml/2006/main" noChangeAspect="1"/>
+            </wp:cNvGraphicFramePr>
+            <a:graphic xmlns:a="http://schemas.openxmlformats.org/drawingml/2006/main">
+              <a:graphicData uri="http://schemas.openxmlformats.org/drawingml/2006/picture">
+                <pic:pic xmlns:pic="http://schemas.openxmlformats.org/drawingml/2006/picture">
+                  <pic:nvPicPr>
+                    <pic:cNvPr id="1" name="front_panel.png"/>
+                    <pic:cNvPicPr/>
+                  </pic:nvPicPr>
+                  <pic:blipFill>
+                    <a:blip r:embed="rId10" cstate="print">
+                      <a:extLst>
+                        <a:ext uri="{28A0092B-C50C-407E-A947-70E740481C1C}">
+                          <a14:useLocalDpi xmlns:a14="http://schemas.microsoft.com/office/drawing/2010/main" val="0"/>
+                        </a:ext>
+                      </a:extLst>
+                    </a:blip>
+                    <a:stretch>
+                      <a:fillRect/>
+                    </a:stretch>
+                  </pic:blipFill>
+                  <pic:spPr>
+                    <a:xfrm>
+                      <a:off x="0" y="0"/>
+                      <a:ext cx="3657600" cy="2158905"/>
+                    </a:xfrm>
+                    <a:prstGeom prst="rect">
+                      <a:avLst/>
+                    </a:prstGeom>
+                  </pic:spPr>
+                </pic:pic>
+              </a:graphicData>
+            </a:graphic>
+          </wp:inline>
+        </w:drawing>
+      </w:r>
+    </w:p>
+    <w:p>
+      <w:pPr>
+        <w:spacing w:after="0"/>
+        <w:ind w:left="720" w:hanging="720"/>
+      </w:pPr>
+      <w:r>
+        <w:t>SER/DIO3 – Reconfigurable serial port (SPI, UART) or digital I/O</w:t>
+      </w:r>
+      <w:r>
+        <w:t>.  The function of the port is set in the application firmware and can be changed programmatically at runtime.</w:t>
+      </w:r>
+    </w:p>
+    <w:p>
+      <w:pPr>
+        <w:spacing w:after="0"/>
+        <w:ind w:left="720" w:hanging="720"/>
+      </w:pPr>
+      <w:r>
+        <w:t>USB – USB full-speed type B connection to host</w:t>
+      </w:r>
+    </w:p>
+    <w:p>
+      <w:pPr>
+        <w:spacing w:after="0"/>
+        <w:ind w:left="720" w:hanging="720"/>
+      </w:pPr>
+      <w:r>
+        <w:t>DIO1 – Digital I/O port 1.  Reconfigurable at runtime as inputs or outputs</w:t>
+      </w:r>
+    </w:p>
+    <w:p>
+      <w:pPr>
+        <w:spacing w:after="0"/>
+        <w:ind w:left="720" w:hanging="720"/>
+      </w:pPr>
+      <w:r>
+        <w:t>DIO2/TRIG - Digital I/O port 2. D2-D3 are reconfigurable as hardware interrupt sources in application firmware and can be changed programmatically at runtime to switch between interrupt and general purpose I/O.</w:t>
+      </w:r>
+    </w:p>
+    <w:p>
+      <w:pPr>
+        <w:spacing w:after="0" w:line="240" w:lineRule="auto"/>
+        <w:ind w:left="720" w:hanging="720"/>
+      </w:pPr>
+    </w:p>
+    <w:p>
+      <w:pPr>
+        <w:jc w:val="center"/>
+      </w:pPr>
+      <w:r>
+        <w:rPr>
+          <w:noProof/>
+        </w:rPr>
+        <w:drawing>
+          <wp:inline distT="0" distB="0" distL="0" distR="0" wp14:anchorId="77EBAB58" wp14:editId="7EAB3FC5">
+            <wp:extent cx="3657600" cy="2142588"/>
+            <wp:effectExtent l="0" t="0" r="0" b="0"/>
+            <wp:docPr id="2" name="Picture 2"/>
+            <wp:cNvGraphicFramePr>
+              <a:graphicFrameLocks xmlns:a="http://schemas.openxmlformats.org/drawingml/2006/main" noChangeAspect="1"/>
+            </wp:cNvGraphicFramePr>
+            <a:graphic xmlns:a="http://schemas.openxmlformats.org/drawingml/2006/main">
+              <a:graphicData uri="http://schemas.openxmlformats.org/drawingml/2006/picture">
+                <pic:pic xmlns:pic="http://schemas.openxmlformats.org/drawingml/2006/picture">
+                  <pic:nvPicPr>
+                    <pic:cNvPr id="2" name="back_panel.png"/>
+                    <pic:cNvPicPr/>
+                  </pic:nvPicPr>
+                  <pic:blipFill>
+                    <a:blip r:embed="rId11" cstate="print">
+                      <a:extLst>
+                        <a:ext uri="{28A0092B-C50C-407E-A947-70E740481C1C}">
+                          <a14:useLocalDpi xmlns:a14="http://schemas.microsoft.com/office/drawing/2010/main" val="0"/>
+                        </a:ext>
+                      </a:extLst>
+                    </a:blip>
+                    <a:stretch>
+                      <a:fillRect/>
+                    </a:stretch>
+                  </pic:blipFill>
+                  <pic:spPr>
+                    <a:xfrm>
+                      <a:off x="0" y="0"/>
+                      <a:ext cx="3657600" cy="2142588"/>
+                    </a:xfrm>
+                    <a:prstGeom prst="rect">
+                      <a:avLst/>
+                    </a:prstGeom>
+                  </pic:spPr>
+                </pic:pic>
+              </a:graphicData>
+            </a:graphic>
+          </wp:inline>
+        </w:drawing>
+      </w:r>
+    </w:p>
+    <w:p>
+      <w:pPr>
+        <w:spacing w:after="0"/>
+      </w:pPr>
+      <w:r>
+        <w:t>POWER – Five-pin 180° DIN power jack.</w:t>
+      </w:r>
+      <w:r>
+        <w:t xml:space="preserve">  Pinout going counter-clockwise from left: +5V, +12V, GND, -12V, GND</w:t>
+      </w:r>
+    </w:p>
+    <w:p>
+      <w:pPr>
+        <w:spacing w:after="0"/>
+      </w:pPr>
+      <w:r>
+        <w:t>AUX PWR – Power supply pass-through to pins 23, 24, 25 on DB-25 connector.</w:t>
+      </w:r>
+    </w:p>
+    <w:p>
+      <w:pPr>
+        <w:spacing w:after="0"/>
+      </w:pPr>
+      <w:r>
+        <w:t xml:space="preserve">ANALOG1-8 – </w:t>
+      </w:r>
+      <w:r>
+        <w:t>8 C</w:t>
+      </w:r>
+      <w:r>
+        <w:t>hannel analog output (0-10V) with 10V digital blank, ground and power.</w:t>
+      </w:r>
+    </w:p>
+    <w:p>
+      <w:pPr>
+        <w:spacing w:after="0"/>
+      </w:pPr>
+      <w:r>
+        <w:t xml:space="preserve">DC1, DC2 </w:t>
+      </w:r>
+      <w:r>
+        <w:t>– Bipolar analog outputs</w:t>
+      </w:r>
+    </w:p>
+    <w:p>
+      <w:pPr>
+        <w:spacing w:after="0"/>
+      </w:pPr>
+      <w:r>
+        <w:t>FN1, FN2 – Function generator outputs</w:t>
+      </w:r>
+    </w:p>
+    <w:p>
+      <w:r>
+        <w:br w:type="page"/>
+      </w:r>
+    </w:p>
+    <w:p>
+      <w:pPr>
+        <w:pStyle w:val="Heading2"/>
+      </w:pPr>
+      <w:r>
+        <w:lastRenderedPageBreak/>
+        <w:t>Internal connections</w:t>
+      </w:r>
+    </w:p>
+    <w:p>
+      <w:bookmarkStart w:id="4" w:name="_GoBack"/>
+      <w:bookmarkEnd w:id="4"/>
+      <w:r>
+        <w:br w:type="page"/>
+      </w:r>
+    </w:p>
+    <w:p>
+      <w:pPr>
+        <w:pStyle w:val="Heading1"/>
+      </w:pPr>
+      <w:bookmarkStart w:id="5" w:name="_Toc2889078"/>
+      <w:r>
+        <w:lastRenderedPageBreak/>
+        <w:t>Software Installation</w:t>
+      </w:r>
+      <w:bookmarkEnd w:id="5"/>
+    </w:p>
+    <w:p>
+      <w:pPr>
+        <w:pStyle w:val="Heading2"/>
+      </w:pPr>
+      <w:bookmarkStart w:id="6" w:name="_Toc2889079"/>
+      <w:r>
+        <w:t>Summary</w:t>
+      </w:r>
+      <w:bookmarkEnd w:id="6"/>
+    </w:p>
+    <w:p>
+      <w:r>
+        <w:tab/>
+        <w:t xml:space="preserve">To </w:t>
+      </w:r>
     </w:p>
     <w:sectPr>
-      <w:footerReference w:type="default" r:id="rId9"/>
+      <w:footerReference w:type="default" r:id="rId12"/>
       <w:pgSz w:w="12240" w:h="15840"/>
       <w:pgMar w:top="1440" w:right="1440" w:bottom="1440" w:left="1440" w:header="720" w:footer="720" w:gutter="0"/>
       <w:pgNumType w:start="1"/>
@@ -955,10 +1698,7 @@
       <w:ptab w:relativeTo="margin" w:alignment="center" w:leader="none"/>
     </w:r>
     <w:r>
-      <w:t>Bootloader</w:t>
-    </w:r>
-    <w:r>
-      <w:t xml:space="preserve"> installation and operation</w:t>
+      <w:t>Bootloader installation and operation</w:t>
     </w:r>
     <w:r>
       <w:tab/>
@@ -1016,6 +1756,362 @@
 <file path=word/numbering.xml><?xml version="1.0" encoding="utf-8"?>
 <w:numbering xmlns:wpc="http://schemas.microsoft.com/office/word/2010/wordprocessingCanvas" xmlns:cx="http://schemas.microsoft.com/office/drawing/2014/chartex" xmlns:cx1="http://schemas.microsoft.com/office/drawing/2015/9/8/chartex" xmlns:cx2="http://schemas.microsoft.com/office/drawing/2015/10/21/chartex" xmlns:cx3="http://schemas.microsoft.com/office/drawing/2016/5/9/chartex" xmlns:cx4="http://schemas.microsoft.com/office/drawing/2016/5/10/chartex" xmlns:cx5="http://schemas.microsoft.com/office/drawing/2016/5/11/chartex" xmlns:cx6="http://schemas.microsoft.com/office/drawing/2016/5/12/chartex" xmlns:cx7="http://schemas.microsoft.com/office/drawing/2016/5/13/chartex" xmlns:cx8="http://schemas.microsoft.com/office/drawing/2016/5/14/chartex" xmlns:mc="http://schemas.openxmlformats.org/markup-compatibility/2006" xmlns:aink="http://schemas.microsoft.com/office/drawing/2016/ink" xmlns:am3d="http://schemas.microsoft.com/office/drawing/2017/model3d" xmlns:o="urn:schemas-microsoft-com:office:office" xmlns:r="http://schemas.openxmlformats.org/officeDocument/2006/relationships" xmlns:m="http://schemas.openxmlformats.org/officeDocument/2006/math" xmlns:v="urn:schemas-microsoft-com:vml" xmlns:wp14="http://schemas.microsoft.com/office/word/2010/wordprocessingDrawing" xmlns:wp="http://schemas.openxmlformats.org/drawingml/2006/wordprocessingDrawing" xmlns:w10="urn:schemas-microsoft-com:office:word" xmlns:w="http://schemas.openxmlformats.org/wordprocessingml/2006/main" xmlns:w14="http://schemas.microsoft.com/office/word/2010/wordml" xmlns:w15="http://schemas.microsoft.com/office/word/2012/wordml" xmlns:w16cid="http://schemas.microsoft.com/office/word/2016/wordml/cid" xmlns:w16se="http://schemas.microsoft.com/office/word/2015/wordml/symex" xmlns:wpg="http://schemas.microsoft.com/office/word/2010/wordprocessingGroup" xmlns:wpi="http://schemas.microsoft.com/office/word/2010/wordprocessingInk" xmlns:wne="http://schemas.microsoft.com/office/word/2006/wordml" xmlns:wps="http://schemas.microsoft.com/office/word/2010/wordprocessingShape" mc:Ignorable="w14 w15 w16se w16cid wp14">
   <w:abstractNum w:abstractNumId="0" w15:restartNumberingAfterBreak="0">
+    <w:nsid w:val="1D556F40"/>
+    <w:multiLevelType w:val="hybridMultilevel"/>
+    <w:tmpl w:val="416635BA"/>
+    <w:lvl w:ilvl="0" w:tplc="F320D59C">
+      <w:start w:val="1"/>
+      <w:numFmt w:val="lowerRoman"/>
+      <w:lvlText w:val="%1."/>
+      <w:lvlJc w:val="left"/>
+      <w:pPr>
+        <w:ind w:left="1080" w:hanging="720"/>
+      </w:pPr>
+      <w:rPr>
+        <w:rFonts w:hint="default"/>
+      </w:rPr>
+    </w:lvl>
+    <w:lvl w:ilvl="1" w:tplc="04090019" w:tentative="1">
+      <w:start w:val="1"/>
+      <w:numFmt w:val="lowerLetter"/>
+      <w:lvlText w:val="%2."/>
+      <w:lvlJc w:val="left"/>
+      <w:pPr>
+        <w:ind w:left="1440" w:hanging="360"/>
+      </w:pPr>
+    </w:lvl>
+    <w:lvl w:ilvl="2" w:tplc="0409001B" w:tentative="1">
+      <w:start w:val="1"/>
+      <w:numFmt w:val="lowerRoman"/>
+      <w:lvlText w:val="%3."/>
+      <w:lvlJc w:val="right"/>
+      <w:pPr>
+        <w:ind w:left="2160" w:hanging="180"/>
+      </w:pPr>
+    </w:lvl>
+    <w:lvl w:ilvl="3" w:tplc="0409000F" w:tentative="1">
+      <w:start w:val="1"/>
+      <w:numFmt w:val="decimal"/>
+      <w:lvlText w:val="%4."/>
+      <w:lvlJc w:val="left"/>
+      <w:pPr>
+        <w:ind w:left="2880" w:hanging="360"/>
+      </w:pPr>
+    </w:lvl>
+    <w:lvl w:ilvl="4" w:tplc="04090019" w:tentative="1">
+      <w:start w:val="1"/>
+      <w:numFmt w:val="lowerLetter"/>
+      <w:lvlText w:val="%5."/>
+      <w:lvlJc w:val="left"/>
+      <w:pPr>
+        <w:ind w:left="3600" w:hanging="360"/>
+      </w:pPr>
+    </w:lvl>
+    <w:lvl w:ilvl="5" w:tplc="0409001B" w:tentative="1">
+      <w:start w:val="1"/>
+      <w:numFmt w:val="lowerRoman"/>
+      <w:lvlText w:val="%6."/>
+      <w:lvlJc w:val="right"/>
+      <w:pPr>
+        <w:ind w:left="4320" w:hanging="180"/>
+      </w:pPr>
+    </w:lvl>
+    <w:lvl w:ilvl="6" w:tplc="0409000F" w:tentative="1">
+      <w:start w:val="1"/>
+      <w:numFmt w:val="decimal"/>
+      <w:lvlText w:val="%7."/>
+      <w:lvlJc w:val="left"/>
+      <w:pPr>
+        <w:ind w:left="5040" w:hanging="360"/>
+      </w:pPr>
+    </w:lvl>
+    <w:lvl w:ilvl="7" w:tplc="04090019" w:tentative="1">
+      <w:start w:val="1"/>
+      <w:numFmt w:val="lowerLetter"/>
+      <w:lvlText w:val="%8."/>
+      <w:lvlJc w:val="left"/>
+      <w:pPr>
+        <w:ind w:left="5760" w:hanging="360"/>
+      </w:pPr>
+    </w:lvl>
+    <w:lvl w:ilvl="8" w:tplc="0409001B" w:tentative="1">
+      <w:start w:val="1"/>
+      <w:numFmt w:val="lowerRoman"/>
+      <w:lvlText w:val="%9."/>
+      <w:lvlJc w:val="right"/>
+      <w:pPr>
+        <w:ind w:left="6480" w:hanging="180"/>
+      </w:pPr>
+    </w:lvl>
+  </w:abstractNum>
+  <w:abstractNum w:abstractNumId="1" w15:restartNumberingAfterBreak="0">
+    <w:nsid w:val="2C3227D8"/>
+    <w:multiLevelType w:val="hybridMultilevel"/>
+    <w:tmpl w:val="48C06C66"/>
+    <w:lvl w:ilvl="0" w:tplc="5316E9EA">
+      <w:start w:val="1"/>
+      <w:numFmt w:val="lowerRoman"/>
+      <w:lvlText w:val="%1."/>
+      <w:lvlJc w:val="left"/>
+      <w:pPr>
+        <w:ind w:left="1080" w:hanging="720"/>
+      </w:pPr>
+      <w:rPr>
+        <w:rFonts w:hint="default"/>
+      </w:rPr>
+    </w:lvl>
+    <w:lvl w:ilvl="1" w:tplc="04090019" w:tentative="1">
+      <w:start w:val="1"/>
+      <w:numFmt w:val="lowerLetter"/>
+      <w:lvlText w:val="%2."/>
+      <w:lvlJc w:val="left"/>
+      <w:pPr>
+        <w:ind w:left="1440" w:hanging="360"/>
+      </w:pPr>
+    </w:lvl>
+    <w:lvl w:ilvl="2" w:tplc="0409001B" w:tentative="1">
+      <w:start w:val="1"/>
+      <w:numFmt w:val="lowerRoman"/>
+      <w:lvlText w:val="%3."/>
+      <w:lvlJc w:val="right"/>
+      <w:pPr>
+        <w:ind w:left="2160" w:hanging="180"/>
+      </w:pPr>
+    </w:lvl>
+    <w:lvl w:ilvl="3" w:tplc="0409000F" w:tentative="1">
+      <w:start w:val="1"/>
+      <w:numFmt w:val="decimal"/>
+      <w:lvlText w:val="%4."/>
+      <w:lvlJc w:val="left"/>
+      <w:pPr>
+        <w:ind w:left="2880" w:hanging="360"/>
+      </w:pPr>
+    </w:lvl>
+    <w:lvl w:ilvl="4" w:tplc="04090019" w:tentative="1">
+      <w:start w:val="1"/>
+      <w:numFmt w:val="lowerLetter"/>
+      <w:lvlText w:val="%5."/>
+      <w:lvlJc w:val="left"/>
+      <w:pPr>
+        <w:ind w:left="3600" w:hanging="360"/>
+      </w:pPr>
+    </w:lvl>
+    <w:lvl w:ilvl="5" w:tplc="0409001B" w:tentative="1">
+      <w:start w:val="1"/>
+      <w:numFmt w:val="lowerRoman"/>
+      <w:lvlText w:val="%6."/>
+      <w:lvlJc w:val="right"/>
+      <w:pPr>
+        <w:ind w:left="4320" w:hanging="180"/>
+      </w:pPr>
+    </w:lvl>
+    <w:lvl w:ilvl="6" w:tplc="0409000F" w:tentative="1">
+      <w:start w:val="1"/>
+      <w:numFmt w:val="decimal"/>
+      <w:lvlText w:val="%7."/>
+      <w:lvlJc w:val="left"/>
+      <w:pPr>
+        <w:ind w:left="5040" w:hanging="360"/>
+      </w:pPr>
+    </w:lvl>
+    <w:lvl w:ilvl="7" w:tplc="04090019" w:tentative="1">
+      <w:start w:val="1"/>
+      <w:numFmt w:val="lowerLetter"/>
+      <w:lvlText w:val="%8."/>
+      <w:lvlJc w:val="left"/>
+      <w:pPr>
+        <w:ind w:left="5760" w:hanging="360"/>
+      </w:pPr>
+    </w:lvl>
+    <w:lvl w:ilvl="8" w:tplc="0409001B" w:tentative="1">
+      <w:start w:val="1"/>
+      <w:numFmt w:val="lowerRoman"/>
+      <w:lvlText w:val="%9."/>
+      <w:lvlJc w:val="right"/>
+      <w:pPr>
+        <w:ind w:left="6480" w:hanging="180"/>
+      </w:pPr>
+    </w:lvl>
+  </w:abstractNum>
+  <w:abstractNum w:abstractNumId="2" w15:restartNumberingAfterBreak="0">
+    <w:nsid w:val="2EAA71E1"/>
+    <w:multiLevelType w:val="hybridMultilevel"/>
+    <w:tmpl w:val="144CFAA4"/>
+    <w:lvl w:ilvl="0" w:tplc="04090019">
+      <w:start w:val="1"/>
+      <w:numFmt w:val="lowerLetter"/>
+      <w:lvlText w:val="%1."/>
+      <w:lvlJc w:val="left"/>
+      <w:pPr>
+        <w:ind w:left="720" w:hanging="360"/>
+      </w:pPr>
+      <w:rPr>
+        <w:rFonts w:hint="default"/>
+      </w:rPr>
+    </w:lvl>
+    <w:lvl w:ilvl="1" w:tplc="04090019" w:tentative="1">
+      <w:start w:val="1"/>
+      <w:numFmt w:val="lowerLetter"/>
+      <w:lvlText w:val="%2."/>
+      <w:lvlJc w:val="left"/>
+      <w:pPr>
+        <w:ind w:left="1440" w:hanging="360"/>
+      </w:pPr>
+    </w:lvl>
+    <w:lvl w:ilvl="2" w:tplc="0409001B" w:tentative="1">
+      <w:start w:val="1"/>
+      <w:numFmt w:val="lowerRoman"/>
+      <w:lvlText w:val="%3."/>
+      <w:lvlJc w:val="right"/>
+      <w:pPr>
+        <w:ind w:left="2160" w:hanging="180"/>
+      </w:pPr>
+    </w:lvl>
+    <w:lvl w:ilvl="3" w:tplc="0409000F" w:tentative="1">
+      <w:start w:val="1"/>
+      <w:numFmt w:val="decimal"/>
+      <w:lvlText w:val="%4."/>
+      <w:lvlJc w:val="left"/>
+      <w:pPr>
+        <w:ind w:left="2880" w:hanging="360"/>
+      </w:pPr>
+    </w:lvl>
+    <w:lvl w:ilvl="4" w:tplc="04090019" w:tentative="1">
+      <w:start w:val="1"/>
+      <w:numFmt w:val="lowerLetter"/>
+      <w:lvlText w:val="%5."/>
+      <w:lvlJc w:val="left"/>
+      <w:pPr>
+        <w:ind w:left="3600" w:hanging="360"/>
+      </w:pPr>
+    </w:lvl>
+    <w:lvl w:ilvl="5" w:tplc="0409001B" w:tentative="1">
+      <w:start w:val="1"/>
+      <w:numFmt w:val="lowerRoman"/>
+      <w:lvlText w:val="%6."/>
+      <w:lvlJc w:val="right"/>
+      <w:pPr>
+        <w:ind w:left="4320" w:hanging="180"/>
+      </w:pPr>
+    </w:lvl>
+    <w:lvl w:ilvl="6" w:tplc="0409000F" w:tentative="1">
+      <w:start w:val="1"/>
+      <w:numFmt w:val="decimal"/>
+      <w:lvlText w:val="%7."/>
+      <w:lvlJc w:val="left"/>
+      <w:pPr>
+        <w:ind w:left="5040" w:hanging="360"/>
+      </w:pPr>
+    </w:lvl>
+    <w:lvl w:ilvl="7" w:tplc="04090019" w:tentative="1">
+      <w:start w:val="1"/>
+      <w:numFmt w:val="lowerLetter"/>
+      <w:lvlText w:val="%8."/>
+      <w:lvlJc w:val="left"/>
+      <w:pPr>
+        <w:ind w:left="5760" w:hanging="360"/>
+      </w:pPr>
+    </w:lvl>
+    <w:lvl w:ilvl="8" w:tplc="0409001B" w:tentative="1">
+      <w:start w:val="1"/>
+      <w:numFmt w:val="lowerRoman"/>
+      <w:lvlText w:val="%9."/>
+      <w:lvlJc w:val="right"/>
+      <w:pPr>
+        <w:ind w:left="6480" w:hanging="180"/>
+      </w:pPr>
+    </w:lvl>
+  </w:abstractNum>
+  <w:abstractNum w:abstractNumId="3" w15:restartNumberingAfterBreak="0">
+    <w:nsid w:val="3EDC385D"/>
+    <w:multiLevelType w:val="hybridMultilevel"/>
+    <w:tmpl w:val="B6EE7CFE"/>
+    <w:lvl w:ilvl="0" w:tplc="0409000F">
+      <w:start w:val="1"/>
+      <w:numFmt w:val="decimal"/>
+      <w:lvlText w:val="%1."/>
+      <w:lvlJc w:val="left"/>
+      <w:pPr>
+        <w:ind w:left="720" w:hanging="360"/>
+      </w:pPr>
+      <w:rPr>
+        <w:rFonts w:hint="default"/>
+      </w:rPr>
+    </w:lvl>
+    <w:lvl w:ilvl="1" w:tplc="04090019" w:tentative="1">
+      <w:start w:val="1"/>
+      <w:numFmt w:val="lowerLetter"/>
+      <w:lvlText w:val="%2."/>
+      <w:lvlJc w:val="left"/>
+      <w:pPr>
+        <w:ind w:left="1440" w:hanging="360"/>
+      </w:pPr>
+    </w:lvl>
+    <w:lvl w:ilvl="2" w:tplc="0409001B" w:tentative="1">
+      <w:start w:val="1"/>
+      <w:numFmt w:val="lowerRoman"/>
+      <w:lvlText w:val="%3."/>
+      <w:lvlJc w:val="right"/>
+      <w:pPr>
+        <w:ind w:left="2160" w:hanging="180"/>
+      </w:pPr>
+    </w:lvl>
+    <w:lvl w:ilvl="3" w:tplc="0409000F" w:tentative="1">
+      <w:start w:val="1"/>
+      <w:numFmt w:val="decimal"/>
+      <w:lvlText w:val="%4."/>
+      <w:lvlJc w:val="left"/>
+      <w:pPr>
+        <w:ind w:left="2880" w:hanging="360"/>
+      </w:pPr>
+    </w:lvl>
+    <w:lvl w:ilvl="4" w:tplc="04090019" w:tentative="1">
+      <w:start w:val="1"/>
+      <w:numFmt w:val="lowerLetter"/>
+      <w:lvlText w:val="%5."/>
+      <w:lvlJc w:val="left"/>
+      <w:pPr>
+        <w:ind w:left="3600" w:hanging="360"/>
+      </w:pPr>
+    </w:lvl>
+    <w:lvl w:ilvl="5" w:tplc="0409001B" w:tentative="1">
+      <w:start w:val="1"/>
+      <w:numFmt w:val="lowerRoman"/>
+      <w:lvlText w:val="%6."/>
+      <w:lvlJc w:val="right"/>
+      <w:pPr>
+        <w:ind w:left="4320" w:hanging="180"/>
+      </w:pPr>
+    </w:lvl>
+    <w:lvl w:ilvl="6" w:tplc="0409000F" w:tentative="1">
+      <w:start w:val="1"/>
+      <w:numFmt w:val="decimal"/>
+      <w:lvlText w:val="%7."/>
+      <w:lvlJc w:val="left"/>
+      <w:pPr>
+        <w:ind w:left="5040" w:hanging="360"/>
+      </w:pPr>
+    </w:lvl>
+    <w:lvl w:ilvl="7" w:tplc="04090019" w:tentative="1">
+      <w:start w:val="1"/>
+      <w:numFmt w:val="lowerLetter"/>
+      <w:lvlText w:val="%8."/>
+      <w:lvlJc w:val="left"/>
+      <w:pPr>
+        <w:ind w:left="5760" w:hanging="360"/>
+      </w:pPr>
+    </w:lvl>
+    <w:lvl w:ilvl="8" w:tplc="0409001B" w:tentative="1">
+      <w:start w:val="1"/>
+      <w:numFmt w:val="lowerRoman"/>
+      <w:lvlText w:val="%9."/>
+      <w:lvlJc w:val="right"/>
+      <w:pPr>
+        <w:ind w:left="6480" w:hanging="180"/>
+      </w:pPr>
+    </w:lvl>
+  </w:abstractNum>
+  <w:abstractNum w:abstractNumId="4" w15:restartNumberingAfterBreak="0">
     <w:nsid w:val="3FD0562A"/>
     <w:multiLevelType w:val="hybridMultilevel"/>
     <w:tmpl w:val="82349842"/>
@@ -1101,7 +2197,295 @@
       </w:pPr>
     </w:lvl>
   </w:abstractNum>
+  <w:abstractNum w:abstractNumId="5" w15:restartNumberingAfterBreak="0">
+    <w:nsid w:val="5FBC7FA7"/>
+    <w:multiLevelType w:val="hybridMultilevel"/>
+    <w:tmpl w:val="96A8332A"/>
+    <w:lvl w:ilvl="0" w:tplc="04090019">
+      <w:start w:val="1"/>
+      <w:numFmt w:val="lowerLetter"/>
+      <w:lvlText w:val="%1."/>
+      <w:lvlJc w:val="left"/>
+      <w:pPr>
+        <w:ind w:left="720" w:hanging="360"/>
+      </w:pPr>
+      <w:rPr>
+        <w:rFonts w:hint="default"/>
+      </w:rPr>
+    </w:lvl>
+    <w:lvl w:ilvl="1" w:tplc="04090019" w:tentative="1">
+      <w:start w:val="1"/>
+      <w:numFmt w:val="lowerLetter"/>
+      <w:lvlText w:val="%2."/>
+      <w:lvlJc w:val="left"/>
+      <w:pPr>
+        <w:ind w:left="1440" w:hanging="360"/>
+      </w:pPr>
+    </w:lvl>
+    <w:lvl w:ilvl="2" w:tplc="0409001B" w:tentative="1">
+      <w:start w:val="1"/>
+      <w:numFmt w:val="lowerRoman"/>
+      <w:lvlText w:val="%3."/>
+      <w:lvlJc w:val="right"/>
+      <w:pPr>
+        <w:ind w:left="2160" w:hanging="180"/>
+      </w:pPr>
+    </w:lvl>
+    <w:lvl w:ilvl="3" w:tplc="0409000F" w:tentative="1">
+      <w:start w:val="1"/>
+      <w:numFmt w:val="decimal"/>
+      <w:lvlText w:val="%4."/>
+      <w:lvlJc w:val="left"/>
+      <w:pPr>
+        <w:ind w:left="2880" w:hanging="360"/>
+      </w:pPr>
+    </w:lvl>
+    <w:lvl w:ilvl="4" w:tplc="04090019" w:tentative="1">
+      <w:start w:val="1"/>
+      <w:numFmt w:val="lowerLetter"/>
+      <w:lvlText w:val="%5."/>
+      <w:lvlJc w:val="left"/>
+      <w:pPr>
+        <w:ind w:left="3600" w:hanging="360"/>
+      </w:pPr>
+    </w:lvl>
+    <w:lvl w:ilvl="5" w:tplc="0409001B" w:tentative="1">
+      <w:start w:val="1"/>
+      <w:numFmt w:val="lowerRoman"/>
+      <w:lvlText w:val="%6."/>
+      <w:lvlJc w:val="right"/>
+      <w:pPr>
+        <w:ind w:left="4320" w:hanging="180"/>
+      </w:pPr>
+    </w:lvl>
+    <w:lvl w:ilvl="6" w:tplc="0409000F" w:tentative="1">
+      <w:start w:val="1"/>
+      <w:numFmt w:val="decimal"/>
+      <w:lvlText w:val="%7."/>
+      <w:lvlJc w:val="left"/>
+      <w:pPr>
+        <w:ind w:left="5040" w:hanging="360"/>
+      </w:pPr>
+    </w:lvl>
+    <w:lvl w:ilvl="7" w:tplc="04090019" w:tentative="1">
+      <w:start w:val="1"/>
+      <w:numFmt w:val="lowerLetter"/>
+      <w:lvlText w:val="%8."/>
+      <w:lvlJc w:val="left"/>
+      <w:pPr>
+        <w:ind w:left="5760" w:hanging="360"/>
+      </w:pPr>
+    </w:lvl>
+    <w:lvl w:ilvl="8" w:tplc="0409001B" w:tentative="1">
+      <w:start w:val="1"/>
+      <w:numFmt w:val="lowerRoman"/>
+      <w:lvlText w:val="%9."/>
+      <w:lvlJc w:val="right"/>
+      <w:pPr>
+        <w:ind w:left="6480" w:hanging="180"/>
+      </w:pPr>
+    </w:lvl>
+  </w:abstractNum>
+  <w:abstractNum w:abstractNumId="6" w15:restartNumberingAfterBreak="0">
+    <w:nsid w:val="71103FA0"/>
+    <w:multiLevelType w:val="hybridMultilevel"/>
+    <w:tmpl w:val="CDF02266"/>
+    <w:lvl w:ilvl="0" w:tplc="433A86EE">
+      <w:start w:val="1"/>
+      <w:numFmt w:val="lowerRoman"/>
+      <w:lvlText w:val="%1."/>
+      <w:lvlJc w:val="left"/>
+      <w:pPr>
+        <w:ind w:left="1440" w:hanging="720"/>
+      </w:pPr>
+      <w:rPr>
+        <w:rFonts w:hint="default"/>
+      </w:rPr>
+    </w:lvl>
+    <w:lvl w:ilvl="1" w:tplc="04090019" w:tentative="1">
+      <w:start w:val="1"/>
+      <w:numFmt w:val="lowerLetter"/>
+      <w:lvlText w:val="%2."/>
+      <w:lvlJc w:val="left"/>
+      <w:pPr>
+        <w:ind w:left="1800" w:hanging="360"/>
+      </w:pPr>
+    </w:lvl>
+    <w:lvl w:ilvl="2" w:tplc="0409001B" w:tentative="1">
+      <w:start w:val="1"/>
+      <w:numFmt w:val="lowerRoman"/>
+      <w:lvlText w:val="%3."/>
+      <w:lvlJc w:val="right"/>
+      <w:pPr>
+        <w:ind w:left="2520" w:hanging="180"/>
+      </w:pPr>
+    </w:lvl>
+    <w:lvl w:ilvl="3" w:tplc="0409000F" w:tentative="1">
+      <w:start w:val="1"/>
+      <w:numFmt w:val="decimal"/>
+      <w:lvlText w:val="%4."/>
+      <w:lvlJc w:val="left"/>
+      <w:pPr>
+        <w:ind w:left="3240" w:hanging="360"/>
+      </w:pPr>
+    </w:lvl>
+    <w:lvl w:ilvl="4" w:tplc="04090019" w:tentative="1">
+      <w:start w:val="1"/>
+      <w:numFmt w:val="lowerLetter"/>
+      <w:lvlText w:val="%5."/>
+      <w:lvlJc w:val="left"/>
+      <w:pPr>
+        <w:ind w:left="3960" w:hanging="360"/>
+      </w:pPr>
+    </w:lvl>
+    <w:lvl w:ilvl="5" w:tplc="0409001B" w:tentative="1">
+      <w:start w:val="1"/>
+      <w:numFmt w:val="lowerRoman"/>
+      <w:lvlText w:val="%6."/>
+      <w:lvlJc w:val="right"/>
+      <w:pPr>
+        <w:ind w:left="4680" w:hanging="180"/>
+      </w:pPr>
+    </w:lvl>
+    <w:lvl w:ilvl="6" w:tplc="0409000F" w:tentative="1">
+      <w:start w:val="1"/>
+      <w:numFmt w:val="decimal"/>
+      <w:lvlText w:val="%7."/>
+      <w:lvlJc w:val="left"/>
+      <w:pPr>
+        <w:ind w:left="5400" w:hanging="360"/>
+      </w:pPr>
+    </w:lvl>
+    <w:lvl w:ilvl="7" w:tplc="04090019" w:tentative="1">
+      <w:start w:val="1"/>
+      <w:numFmt w:val="lowerLetter"/>
+      <w:lvlText w:val="%8."/>
+      <w:lvlJc w:val="left"/>
+      <w:pPr>
+        <w:ind w:left="6120" w:hanging="360"/>
+      </w:pPr>
+    </w:lvl>
+    <w:lvl w:ilvl="8" w:tplc="0409001B" w:tentative="1">
+      <w:start w:val="1"/>
+      <w:numFmt w:val="lowerRoman"/>
+      <w:lvlText w:val="%9."/>
+      <w:lvlJc w:val="right"/>
+      <w:pPr>
+        <w:ind w:left="6840" w:hanging="180"/>
+      </w:pPr>
+    </w:lvl>
+  </w:abstractNum>
+  <w:abstractNum w:abstractNumId="7" w15:restartNumberingAfterBreak="0">
+    <w:nsid w:val="72AA2CB2"/>
+    <w:multiLevelType w:val="hybridMultilevel"/>
+    <w:tmpl w:val="94B2F01C"/>
+    <w:lvl w:ilvl="0" w:tplc="04090019">
+      <w:start w:val="1"/>
+      <w:numFmt w:val="lowerLetter"/>
+      <w:lvlText w:val="%1."/>
+      <w:lvlJc w:val="left"/>
+      <w:pPr>
+        <w:ind w:left="720" w:hanging="360"/>
+      </w:pPr>
+      <w:rPr>
+        <w:rFonts w:hint="default"/>
+      </w:rPr>
+    </w:lvl>
+    <w:lvl w:ilvl="1" w:tplc="04090019" w:tentative="1">
+      <w:start w:val="1"/>
+      <w:numFmt w:val="lowerLetter"/>
+      <w:lvlText w:val="%2."/>
+      <w:lvlJc w:val="left"/>
+      <w:pPr>
+        <w:ind w:left="1440" w:hanging="360"/>
+      </w:pPr>
+    </w:lvl>
+    <w:lvl w:ilvl="2" w:tplc="0409001B" w:tentative="1">
+      <w:start w:val="1"/>
+      <w:numFmt w:val="lowerRoman"/>
+      <w:lvlText w:val="%3."/>
+      <w:lvlJc w:val="right"/>
+      <w:pPr>
+        <w:ind w:left="2160" w:hanging="180"/>
+      </w:pPr>
+    </w:lvl>
+    <w:lvl w:ilvl="3" w:tplc="0409000F" w:tentative="1">
+      <w:start w:val="1"/>
+      <w:numFmt w:val="decimal"/>
+      <w:lvlText w:val="%4."/>
+      <w:lvlJc w:val="left"/>
+      <w:pPr>
+        <w:ind w:left="2880" w:hanging="360"/>
+      </w:pPr>
+    </w:lvl>
+    <w:lvl w:ilvl="4" w:tplc="04090019" w:tentative="1">
+      <w:start w:val="1"/>
+      <w:numFmt w:val="lowerLetter"/>
+      <w:lvlText w:val="%5."/>
+      <w:lvlJc w:val="left"/>
+      <w:pPr>
+        <w:ind w:left="3600" w:hanging="360"/>
+      </w:pPr>
+    </w:lvl>
+    <w:lvl w:ilvl="5" w:tplc="0409001B" w:tentative="1">
+      <w:start w:val="1"/>
+      <w:numFmt w:val="lowerRoman"/>
+      <w:lvlText w:val="%6."/>
+      <w:lvlJc w:val="right"/>
+      <w:pPr>
+        <w:ind w:left="4320" w:hanging="180"/>
+      </w:pPr>
+    </w:lvl>
+    <w:lvl w:ilvl="6" w:tplc="0409000F" w:tentative="1">
+      <w:start w:val="1"/>
+      <w:numFmt w:val="decimal"/>
+      <w:lvlText w:val="%7."/>
+      <w:lvlJc w:val="left"/>
+      <w:pPr>
+        <w:ind w:left="5040" w:hanging="360"/>
+      </w:pPr>
+    </w:lvl>
+    <w:lvl w:ilvl="7" w:tplc="04090019" w:tentative="1">
+      <w:start w:val="1"/>
+      <w:numFmt w:val="lowerLetter"/>
+      <w:lvlText w:val="%8."/>
+      <w:lvlJc w:val="left"/>
+      <w:pPr>
+        <w:ind w:left="5760" w:hanging="360"/>
+      </w:pPr>
+    </w:lvl>
+    <w:lvl w:ilvl="8" w:tplc="0409001B" w:tentative="1">
+      <w:start w:val="1"/>
+      <w:numFmt w:val="lowerRoman"/>
+      <w:lvlText w:val="%9."/>
+      <w:lvlJc w:val="right"/>
+      <w:pPr>
+        <w:ind w:left="6480" w:hanging="180"/>
+      </w:pPr>
+    </w:lvl>
+  </w:abstractNum>
   <w:num w:numId="1">
+    <w:abstractNumId w:val="4"/>
+  </w:num>
+  <w:num w:numId="2">
+    <w:abstractNumId w:val="3"/>
+  </w:num>
+  <w:num w:numId="3">
+    <w:abstractNumId w:val="2"/>
+  </w:num>
+  <w:num w:numId="4">
+    <w:abstractNumId w:val="5"/>
+  </w:num>
+  <w:num w:numId="5">
+    <w:abstractNumId w:val="7"/>
+  </w:num>
+  <w:num w:numId="6">
+    <w:abstractNumId w:val="1"/>
+  </w:num>
+  <w:num w:numId="7">
+    <w:abstractNumId w:val="6"/>
+  </w:num>
+  <w:num w:numId="8">
     <w:abstractNumId w:val="0"/>
   </w:num>
 </w:numbering>
@@ -1526,10 +2910,51 @@
       <w:szCs w:val="32"/>
     </w:rPr>
   </w:style>
+  <w:style w:type="paragraph" w:styleId="Heading2">
+    <w:name w:val="heading 2"/>
+    <w:basedOn w:val="Normal"/>
+    <w:next w:val="Normal"/>
+    <w:link w:val="Heading2Char"/>
+    <w:uiPriority w:val="9"/>
+    <w:unhideWhenUsed/>
+    <w:qFormat/>
+    <w:rsid w:val="00CF7EB3"/>
+    <w:pPr>
+      <w:keepNext/>
+      <w:keepLines/>
+      <w:spacing w:before="40" w:after="0"/>
+      <w:outlineLvl w:val="1"/>
+    </w:pPr>
+    <w:rPr>
+      <w:rFonts w:asciiTheme="majorHAnsi" w:eastAsiaTheme="majorEastAsia" w:hAnsiTheme="majorHAnsi" w:cstheme="majorBidi"/>
+      <w:color w:val="365F91" w:themeColor="accent1" w:themeShade="BF"/>
+      <w:sz w:val="26"/>
+      <w:szCs w:val="26"/>
+    </w:rPr>
+  </w:style>
+  <w:style w:type="paragraph" w:styleId="Heading3">
+    <w:name w:val="heading 3"/>
+    <w:basedOn w:val="Normal"/>
+    <w:next w:val="Normal"/>
+    <w:link w:val="Heading3Char"/>
+    <w:uiPriority w:val="9"/>
+    <w:unhideWhenUsed/>
+    <w:qFormat/>
+    <w:rsid w:val="00FA0BE4"/>
+    <w:pPr>
+      <w:keepNext/>
+      <w:keepLines/>
+      <w:spacing w:before="40" w:after="0"/>
+      <w:outlineLvl w:val="2"/>
+    </w:pPr>
+    <w:rPr>
+      <w:rFonts w:asciiTheme="majorHAnsi" w:eastAsiaTheme="majorEastAsia" w:hAnsiTheme="majorHAnsi" w:cstheme="majorBidi"/>
+      <w:color w:val="243F60" w:themeColor="accent1" w:themeShade="7F"/>
+    </w:rPr>
+  </w:style>
   <w:style w:type="character" w:default="1" w:styleId="DefaultParagraphFont">
     <w:name w:val="Default Paragraph Font"/>
     <w:uiPriority w:val="1"/>
-    <w:semiHidden/>
     <w:unhideWhenUsed/>
   </w:style>
   <w:style w:type="table" w:default="1" w:styleId="TableNormal">
@@ -1642,6 +3067,172 @@
       <w:color w:val="365F91" w:themeColor="accent1" w:themeShade="BF"/>
       <w:sz w:val="32"/>
       <w:szCs w:val="32"/>
+    </w:rPr>
+  </w:style>
+  <w:style w:type="table" w:styleId="TableGrid">
+    <w:name w:val="Table Grid"/>
+    <w:basedOn w:val="TableNormal"/>
+    <w:uiPriority w:val="59"/>
+    <w:rsid w:val="009C5909"/>
+    <w:pPr>
+      <w:spacing w:after="0" w:line="240" w:lineRule="auto"/>
+    </w:pPr>
+    <w:tblPr>
+      <w:tblBorders>
+        <w:top w:val="single" w:sz="4" w:space="0" w:color="auto"/>
+        <w:left w:val="single" w:sz="4" w:space="0" w:color="auto"/>
+        <w:bottom w:val="single" w:sz="4" w:space="0" w:color="auto"/>
+        <w:right w:val="single" w:sz="4" w:space="0" w:color="auto"/>
+        <w:insideH w:val="single" w:sz="4" w:space="0" w:color="auto"/>
+        <w:insideV w:val="single" w:sz="4" w:space="0" w:color="auto"/>
+      </w:tblBorders>
+    </w:tblPr>
+  </w:style>
+  <w:style w:type="table" w:styleId="GridTable1Light-Accent1">
+    <w:name w:val="Grid Table 1 Light Accent 1"/>
+    <w:basedOn w:val="TableNormal"/>
+    <w:uiPriority w:val="46"/>
+    <w:rsid w:val="009C5909"/>
+    <w:pPr>
+      <w:spacing w:after="0" w:line="240" w:lineRule="auto"/>
+    </w:pPr>
+    <w:tblPr>
+      <w:tblStyleRowBandSize w:val="1"/>
+      <w:tblStyleColBandSize w:val="1"/>
+      <w:tblBorders>
+        <w:top w:val="single" w:sz="4" w:space="0" w:color="B8CCE4" w:themeColor="accent1" w:themeTint="66"/>
+        <w:left w:val="single" w:sz="4" w:space="0" w:color="B8CCE4" w:themeColor="accent1" w:themeTint="66"/>
+        <w:bottom w:val="single" w:sz="4" w:space="0" w:color="B8CCE4" w:themeColor="accent1" w:themeTint="66"/>
+        <w:right w:val="single" w:sz="4" w:space="0" w:color="B8CCE4" w:themeColor="accent1" w:themeTint="66"/>
+        <w:insideH w:val="single" w:sz="4" w:space="0" w:color="B8CCE4" w:themeColor="accent1" w:themeTint="66"/>
+        <w:insideV w:val="single" w:sz="4" w:space="0" w:color="B8CCE4" w:themeColor="accent1" w:themeTint="66"/>
+      </w:tblBorders>
+    </w:tblPr>
+    <w:tblStylePr w:type="firstRow">
+      <w:rPr>
+        <w:b/>
+        <w:bCs/>
+      </w:rPr>
+      <w:tblPr/>
+      <w:tcPr>
+        <w:tcBorders>
+          <w:bottom w:val="single" w:sz="12" w:space="0" w:color="95B3D7" w:themeColor="accent1" w:themeTint="99"/>
+        </w:tcBorders>
+      </w:tcPr>
+    </w:tblStylePr>
+    <w:tblStylePr w:type="lastRow">
+      <w:rPr>
+        <w:b/>
+        <w:bCs/>
+      </w:rPr>
+      <w:tblPr/>
+      <w:tcPr>
+        <w:tcBorders>
+          <w:top w:val="double" w:sz="2" w:space="0" w:color="95B3D7" w:themeColor="accent1" w:themeTint="99"/>
+        </w:tcBorders>
+      </w:tcPr>
+    </w:tblStylePr>
+    <w:tblStylePr w:type="firstCol">
+      <w:rPr>
+        <w:b/>
+        <w:bCs/>
+      </w:rPr>
+    </w:tblStylePr>
+    <w:tblStylePr w:type="lastCol">
+      <w:rPr>
+        <w:b/>
+        <w:bCs/>
+      </w:rPr>
+    </w:tblStylePr>
+  </w:style>
+  <w:style w:type="character" w:customStyle="1" w:styleId="Heading2Char">
+    <w:name w:val="Heading 2 Char"/>
+    <w:basedOn w:val="DefaultParagraphFont"/>
+    <w:link w:val="Heading2"/>
+    <w:uiPriority w:val="9"/>
+    <w:rsid w:val="00CF7EB3"/>
+    <w:rPr>
+      <w:rFonts w:asciiTheme="majorHAnsi" w:eastAsiaTheme="majorEastAsia" w:hAnsiTheme="majorHAnsi" w:cstheme="majorBidi"/>
+      <w:color w:val="365F91" w:themeColor="accent1" w:themeShade="BF"/>
+      <w:sz w:val="26"/>
+      <w:szCs w:val="26"/>
+    </w:rPr>
+  </w:style>
+  <w:style w:type="character" w:customStyle="1" w:styleId="Heading3Char">
+    <w:name w:val="Heading 3 Char"/>
+    <w:basedOn w:val="DefaultParagraphFont"/>
+    <w:link w:val="Heading3"/>
+    <w:uiPriority w:val="9"/>
+    <w:rsid w:val="00FA0BE4"/>
+    <w:rPr>
+      <w:rFonts w:asciiTheme="majorHAnsi" w:eastAsiaTheme="majorEastAsia" w:hAnsiTheme="majorHAnsi" w:cstheme="majorBidi"/>
+      <w:color w:val="243F60" w:themeColor="accent1" w:themeShade="7F"/>
+    </w:rPr>
+  </w:style>
+  <w:style w:type="paragraph" w:styleId="TOCHeading">
+    <w:name w:val="TOC Heading"/>
+    <w:basedOn w:val="Heading1"/>
+    <w:next w:val="Normal"/>
+    <w:uiPriority w:val="39"/>
+    <w:unhideWhenUsed/>
+    <w:qFormat/>
+    <w:rsid w:val="00787243"/>
+    <w:pPr>
+      <w:spacing w:line="259" w:lineRule="auto"/>
+      <w:outlineLvl w:val="9"/>
+    </w:pPr>
+  </w:style>
+  <w:style w:type="paragraph" w:styleId="TOC2">
+    <w:name w:val="toc 2"/>
+    <w:basedOn w:val="Normal"/>
+    <w:next w:val="Normal"/>
+    <w:autoRedefine/>
+    <w:uiPriority w:val="39"/>
+    <w:unhideWhenUsed/>
+    <w:rsid w:val="00787243"/>
+    <w:pPr>
+      <w:spacing w:after="100" w:line="259" w:lineRule="auto"/>
+      <w:ind w:left="220"/>
+    </w:pPr>
+    <w:rPr>
+      <w:rFonts w:asciiTheme="minorHAnsi" w:eastAsiaTheme="minorEastAsia" w:hAnsiTheme="minorHAnsi"/>
+      <w:sz w:val="22"/>
+      <w:szCs w:val="22"/>
+    </w:rPr>
+  </w:style>
+  <w:style w:type="paragraph" w:styleId="TOC1">
+    <w:name w:val="toc 1"/>
+    <w:basedOn w:val="Normal"/>
+    <w:next w:val="Normal"/>
+    <w:autoRedefine/>
+    <w:uiPriority w:val="39"/>
+    <w:unhideWhenUsed/>
+    <w:rsid w:val="00787243"/>
+    <w:pPr>
+      <w:spacing w:after="100" w:line="259" w:lineRule="auto"/>
+    </w:pPr>
+    <w:rPr>
+      <w:rFonts w:asciiTheme="minorHAnsi" w:eastAsiaTheme="minorEastAsia" w:hAnsiTheme="minorHAnsi"/>
+      <w:sz w:val="22"/>
+      <w:szCs w:val="22"/>
+    </w:rPr>
+  </w:style>
+  <w:style w:type="paragraph" w:styleId="TOC3">
+    <w:name w:val="toc 3"/>
+    <w:basedOn w:val="Normal"/>
+    <w:next w:val="Normal"/>
+    <w:autoRedefine/>
+    <w:uiPriority w:val="39"/>
+    <w:unhideWhenUsed/>
+    <w:rsid w:val="00787243"/>
+    <w:pPr>
+      <w:spacing w:after="100" w:line="259" w:lineRule="auto"/>
+      <w:ind w:left="440"/>
+    </w:pPr>
+    <w:rPr>
+      <w:rFonts w:asciiTheme="minorHAnsi" w:eastAsiaTheme="minorEastAsia" w:hAnsiTheme="minorHAnsi"/>
+      <w:sz w:val="22"/>
+      <w:szCs w:val="22"/>
     </w:rPr>
   </w:style>
 </w:styles>
@@ -1930,4 +3521,16 @@
   <a:objectDefaults/>
   <a:extraClrSchemeLst/>
 </a:theme>
+</file>
+
+<file path=customXml/item1.xml><?xml version="1.0" encoding="utf-8"?>
+<b:Sources xmlns:b="http://schemas.openxmlformats.org/officeDocument/2006/bibliography" xmlns="http://schemas.openxmlformats.org/officeDocument/2006/bibliography" SelectedStyle="\APASixthEditionOfficeOnline.xsl" StyleName="APA" Version="6"/>
+</file>
+
+<file path=customXml/itemProps1.xml><?xml version="1.0" encoding="utf-8"?>
+<ds:datastoreItem xmlns:ds="http://schemas.openxmlformats.org/officeDocument/2006/customXml" ds:itemID="{F46335AF-B580-448B-AF45-17E7394670FB}">
+  <ds:schemaRefs>
+    <ds:schemaRef ds:uri="http://schemas.openxmlformats.org/officeDocument/2006/bibliography"/>
+  </ds:schemaRefs>
+</ds:datastoreItem>
 </file>
</xml_diff>